<commit_message>
update doc and listdata
</commit_message>
<xml_diff>
--- a/doc/stock接口文档.docx
+++ b/doc/stock接口文档.docx
@@ -1,13 +1,10 @@
 
 <file path=word/document.xml><?xml version="1.0" encoding="utf-8"?>
-<w:document xmlns:ve="http://schemas.openxmlformats.org/markup-compatibility/2006" xmlns:o="urn:schemas-microsoft-com:office:office" xmlns:r="http://schemas.openxmlformats.org/officeDocument/2006/relationships" xmlns:m="http://schemas.openxmlformats.org/officeDocument/2006/math" xmlns:v="urn:schemas-microsoft-com:vml" xmlns:wp="http://schemas.openxmlformats.org/drawingml/2006/wordprocessingDrawing" xmlns:w10="urn:schemas-microsoft-com:office:word" xmlns:w="http://schemas.openxmlformats.org/wordprocessingml/2006/main" xmlns:wne="http://schemas.microsoft.com/office/word/2006/wordml">
+<w:document xmlns:wpc="http://schemas.microsoft.com/office/word/2010/wordprocessingCanvas" xmlns:mc="http://schemas.openxmlformats.org/markup-compatibility/2006" xmlns:o="urn:schemas-microsoft-com:office:office" xmlns:r="http://schemas.openxmlformats.org/officeDocument/2006/relationships" xmlns:m="http://schemas.openxmlformats.org/officeDocument/2006/math" xmlns:v="urn:schemas-microsoft-com:vml" xmlns:wp14="http://schemas.microsoft.com/office/word/2010/wordprocessingDrawing" xmlns:wp="http://schemas.openxmlformats.org/drawingml/2006/wordprocessingDrawing" xmlns:w10="urn:schemas-microsoft-com:office:word" xmlns:w="http://schemas.openxmlformats.org/wordprocessingml/2006/main" xmlns:w14="http://schemas.microsoft.com/office/word/2010/wordml" xmlns:w15="http://schemas.microsoft.com/office/word/2012/wordml" xmlns:wpg="http://schemas.microsoft.com/office/word/2010/wordprocessingGroup" xmlns:wpi="http://schemas.microsoft.com/office/word/2010/wordprocessingInk" xmlns:wne="http://schemas.microsoft.com/office/word/2006/wordml" xmlns:wps="http://schemas.microsoft.com/office/word/2010/wordprocessingShape" mc:Ignorable="w14 w15 wp14">
   <w:body>
     <w:p>
       <w:pPr>
         <w:pStyle w:val="1"/>
-        <w:rPr>
-          <w:rFonts w:hint="eastAsia"/>
-        </w:rPr>
       </w:pPr>
       <w:r>
         <w:t>页面接口</w:t>
@@ -16,9 +13,6 @@
     <w:p>
       <w:pPr>
         <w:pStyle w:val="2"/>
-        <w:rPr>
-          <w:rFonts w:hint="eastAsia"/>
-        </w:rPr>
       </w:pPr>
       <w:r>
         <w:rPr>
@@ -34,11 +28,6 @@
       </w:r>
     </w:p>
     <w:p>
-      <w:pPr>
-        <w:rPr>
-          <w:rFonts w:hint="eastAsia"/>
-        </w:rPr>
-      </w:pPr>
       <w:r>
         <w:rPr>
           <w:rFonts w:hint="eastAsia"/>
@@ -53,11 +42,6 @@
       </w:r>
     </w:p>
     <w:p>
-      <w:pPr>
-        <w:rPr>
-          <w:rFonts w:hint="eastAsia"/>
-        </w:rPr>
-      </w:pPr>
       <w:r>
         <w:rPr>
           <w:rFonts w:hint="eastAsia"/>
@@ -72,11 +56,6 @@
       </w:r>
     </w:p>
     <w:p>
-      <w:pPr>
-        <w:rPr>
-          <w:rFonts w:hint="eastAsia"/>
-        </w:rPr>
-      </w:pPr>
       <w:r>
         <w:rPr>
           <w:rFonts w:hint="eastAsia"/>
@@ -88,7 +67,7 @@
       <w:tblPr>
         <w:tblStyle w:val="a6"/>
         <w:tblW w:w="0" w:type="auto"/>
-        <w:tblLook w:val="04A0"/>
+        <w:tblLook w:val="04A0" w:firstRow="1" w:lastRow="0" w:firstColumn="1" w:lastColumn="0" w:noHBand="0" w:noVBand="1"/>
       </w:tblPr>
       <w:tblGrid>
         <w:gridCol w:w="2130"/>
@@ -211,19 +190,8 @@
         </w:tc>
       </w:tr>
     </w:tbl>
-    <w:p>
-      <w:pPr>
-        <w:rPr>
-          <w:rFonts w:hint="eastAsia"/>
-        </w:rPr>
-      </w:pPr>
-    </w:p>
-    <w:p>
-      <w:pPr>
-        <w:rPr>
-          <w:rFonts w:hint="eastAsia"/>
-        </w:rPr>
-      </w:pPr>
+    <w:p/>
+    <w:p>
       <w:r>
         <w:rPr>
           <w:rFonts w:hint="eastAsia"/>
@@ -234,9 +202,6 @@
     <w:p>
       <w:pPr>
         <w:pStyle w:val="2"/>
-        <w:rPr>
-          <w:rFonts w:hint="eastAsia"/>
-        </w:rPr>
       </w:pPr>
       <w:r>
         <w:rPr>
@@ -252,11 +217,6 @@
       </w:r>
     </w:p>
     <w:p>
-      <w:pPr>
-        <w:rPr>
-          <w:rFonts w:hint="eastAsia"/>
-        </w:rPr>
-      </w:pPr>
       <w:r>
         <w:rPr>
           <w:rFonts w:hint="eastAsia"/>
@@ -271,11 +231,6 @@
       </w:r>
     </w:p>
     <w:p>
-      <w:pPr>
-        <w:rPr>
-          <w:rFonts w:hint="eastAsia"/>
-        </w:rPr>
-      </w:pPr>
       <w:r>
         <w:t>方法</w:t>
       </w:r>
@@ -290,11 +245,6 @@
       </w:r>
     </w:p>
     <w:p>
-      <w:pPr>
-        <w:rPr>
-          <w:rFonts w:hint="eastAsia"/>
-        </w:rPr>
-      </w:pPr>
       <w:r>
         <w:rPr>
           <w:rFonts w:hint="eastAsia"/>
@@ -309,11 +259,6 @@
       </w:r>
     </w:p>
     <w:p>
-      <w:pPr>
-        <w:rPr>
-          <w:rFonts w:hint="eastAsia"/>
-        </w:rPr>
-      </w:pPr>
       <w:r>
         <w:rPr>
           <w:rFonts w:hint="eastAsia"/>
@@ -321,19 +266,10 @@
         <w:t>返回：用户个人信息页面</w:t>
       </w:r>
     </w:p>
-    <w:p>
-      <w:pPr>
-        <w:rPr>
-          <w:rFonts w:hint="eastAsia"/>
-        </w:rPr>
-      </w:pPr>
-    </w:p>
+    <w:p/>
     <w:p>
       <w:pPr>
         <w:pStyle w:val="1"/>
-        <w:rPr>
-          <w:rFonts w:hint="eastAsia"/>
-        </w:rPr>
       </w:pPr>
       <w:r>
         <w:rPr>
@@ -345,9 +281,6 @@
     <w:p>
       <w:pPr>
         <w:pStyle w:val="2"/>
-        <w:rPr>
-          <w:rFonts w:hint="eastAsia"/>
-        </w:rPr>
       </w:pPr>
       <w:r>
         <w:rPr>
@@ -363,11 +296,6 @@
       </w:r>
     </w:p>
     <w:p>
-      <w:pPr>
-        <w:rPr>
-          <w:rFonts w:hint="eastAsia"/>
-        </w:rPr>
-      </w:pPr>
       <w:r>
         <w:rPr>
           <w:rFonts w:hint="eastAsia"/>
@@ -382,11 +310,6 @@
       </w:r>
     </w:p>
     <w:p>
-      <w:pPr>
-        <w:rPr>
-          <w:rFonts w:hint="eastAsia"/>
-        </w:rPr>
-      </w:pPr>
       <w:r>
         <w:t>方法</w:t>
       </w:r>
@@ -415,7 +338,7 @@
       <w:tblPr>
         <w:tblStyle w:val="a6"/>
         <w:tblW w:w="0" w:type="auto"/>
-        <w:tblLook w:val="04A0"/>
+        <w:tblLook w:val="04A0" w:firstRow="1" w:lastRow="0" w:firstColumn="1" w:lastColumn="0" w:noHBand="0" w:noVBand="1"/>
       </w:tblPr>
       <w:tblGrid>
         <w:gridCol w:w="2130"/>
@@ -534,11 +457,6 @@
             <w:tcW w:w="2130" w:type="dxa"/>
           </w:tcPr>
           <w:p>
-            <w:pPr>
-              <w:rPr>
-                <w:rFonts w:hint="eastAsia"/>
-              </w:rPr>
-            </w:pPr>
             <w:r>
               <w:rPr>
                 <w:rFonts w:hint="eastAsia"/>
@@ -552,11 +470,6 @@
             <w:tcW w:w="2130" w:type="dxa"/>
           </w:tcPr>
           <w:p>
-            <w:pPr>
-              <w:rPr>
-                <w:rFonts w:hint="eastAsia"/>
-              </w:rPr>
-            </w:pPr>
             <w:r>
               <w:rPr>
                 <w:rFonts w:hint="eastAsia"/>
@@ -570,11 +483,6 @@
             <w:tcW w:w="2131" w:type="dxa"/>
           </w:tcPr>
           <w:p>
-            <w:pPr>
-              <w:rPr>
-                <w:rFonts w:hint="eastAsia"/>
-              </w:rPr>
-            </w:pPr>
             <w:r>
               <w:rPr>
                 <w:rFonts w:hint="eastAsia"/>
@@ -588,11 +496,6 @@
             <w:tcW w:w="2131" w:type="dxa"/>
           </w:tcPr>
           <w:p>
-            <w:pPr>
-              <w:rPr>
-                <w:rFonts w:hint="eastAsia"/>
-              </w:rPr>
-            </w:pPr>
             <w:r>
               <w:rPr>
                 <w:rFonts w:hint="eastAsia"/>
@@ -603,19 +506,8 @@
         </w:tc>
       </w:tr>
     </w:tbl>
-    <w:p>
-      <w:pPr>
-        <w:rPr>
-          <w:rFonts w:hint="eastAsia"/>
-        </w:rPr>
-      </w:pPr>
-    </w:p>
-    <w:p>
-      <w:pPr>
-        <w:rPr>
-          <w:rFonts w:hint="eastAsia"/>
-        </w:rPr>
-      </w:pPr>
+    <w:p/>
+    <w:p>
       <w:r>
         <w:rPr>
           <w:rFonts w:hint="eastAsia"/>
@@ -624,11 +516,6 @@
       </w:r>
     </w:p>
     <w:p>
-      <w:pPr>
-        <w:rPr>
-          <w:rFonts w:hint="eastAsia"/>
-        </w:rPr>
-      </w:pPr>
       <w:r>
         <w:rPr>
           <w:rFonts w:hint="eastAsia"/>
@@ -637,11 +524,6 @@
       </w:r>
     </w:p>
     <w:p>
-      <w:pPr>
-        <w:rPr>
-          <w:rFonts w:hint="eastAsia"/>
-        </w:rPr>
-      </w:pPr>
       <w:r>
         <w:rPr>
           <w:rFonts w:hint="eastAsia"/>
@@ -663,11 +545,6 @@
       </w:r>
     </w:p>
     <w:p>
-      <w:pPr>
-        <w:rPr>
-          <w:rFonts w:hint="eastAsia"/>
-        </w:rPr>
-      </w:pPr>
       <w:r>
         <w:rPr>
           <w:rFonts w:hint="eastAsia"/>
@@ -689,11 +566,6 @@
       </w:r>
     </w:p>
     <w:p>
-      <w:pPr>
-        <w:rPr>
-          <w:rFonts w:hint="eastAsia"/>
-        </w:rPr>
-      </w:pPr>
       <w:r>
         <w:rPr>
           <w:rFonts w:hint="eastAsia"/>
@@ -715,11 +587,6 @@
       </w:r>
     </w:p>
     <w:p>
-      <w:pPr>
-        <w:rPr>
-          <w:rFonts w:hint="eastAsia"/>
-        </w:rPr>
-      </w:pPr>
       <w:r>
         <w:rPr>
           <w:rFonts w:hint="eastAsia"/>
@@ -730,9 +597,6 @@
     <w:p>
       <w:pPr>
         <w:pStyle w:val="2"/>
-        <w:rPr>
-          <w:rFonts w:hint="eastAsia"/>
-        </w:rPr>
       </w:pPr>
       <w:r>
         <w:rPr>
@@ -749,11 +613,6 @@
       </w:r>
     </w:p>
     <w:p>
-      <w:pPr>
-        <w:rPr>
-          <w:rFonts w:hint="eastAsia"/>
-        </w:rPr>
-      </w:pPr>
       <w:r>
         <w:rPr>
           <w:rFonts w:hint="eastAsia"/>
@@ -768,11 +627,6 @@
       </w:r>
     </w:p>
     <w:p>
-      <w:pPr>
-        <w:rPr>
-          <w:rFonts w:hint="eastAsia"/>
-        </w:rPr>
-      </w:pPr>
       <w:r>
         <w:t>方法</w:t>
       </w:r>
@@ -801,7 +655,7 @@
       <w:tblPr>
         <w:tblStyle w:val="a6"/>
         <w:tblW w:w="0" w:type="auto"/>
-        <w:tblLook w:val="04A0"/>
+        <w:tblLook w:val="04A0" w:firstRow="1" w:lastRow="0" w:firstColumn="1" w:lastColumn="0" w:noHBand="0" w:noVBand="1"/>
       </w:tblPr>
       <w:tblGrid>
         <w:gridCol w:w="2130"/>
@@ -920,11 +774,6 @@
             <w:tcW w:w="2130" w:type="dxa"/>
           </w:tcPr>
           <w:p>
-            <w:pPr>
-              <w:rPr>
-                <w:rFonts w:hint="eastAsia"/>
-              </w:rPr>
-            </w:pPr>
             <w:r>
               <w:rPr>
                 <w:rFonts w:hint="eastAsia"/>
@@ -938,11 +787,6 @@
             <w:tcW w:w="2130" w:type="dxa"/>
           </w:tcPr>
           <w:p>
-            <w:pPr>
-              <w:rPr>
-                <w:rFonts w:hint="eastAsia"/>
-              </w:rPr>
-            </w:pPr>
             <w:r>
               <w:rPr>
                 <w:rFonts w:hint="eastAsia"/>
@@ -956,11 +800,6 @@
             <w:tcW w:w="2131" w:type="dxa"/>
           </w:tcPr>
           <w:p>
-            <w:pPr>
-              <w:rPr>
-                <w:rFonts w:hint="eastAsia"/>
-              </w:rPr>
-            </w:pPr>
             <w:r>
               <w:rPr>
                 <w:rFonts w:hint="eastAsia"/>
@@ -974,11 +813,6 @@
             <w:tcW w:w="2131" w:type="dxa"/>
           </w:tcPr>
           <w:p>
-            <w:pPr>
-              <w:rPr>
-                <w:rFonts w:hint="eastAsia"/>
-              </w:rPr>
-            </w:pPr>
             <w:r>
               <w:rPr>
                 <w:rFonts w:hint="eastAsia"/>
@@ -989,19 +823,8 @@
         </w:tc>
       </w:tr>
     </w:tbl>
-    <w:p>
-      <w:pPr>
-        <w:rPr>
-          <w:rFonts w:hint="eastAsia"/>
-        </w:rPr>
-      </w:pPr>
-    </w:p>
-    <w:p>
-      <w:pPr>
-        <w:rPr>
-          <w:rFonts w:hint="eastAsia"/>
-        </w:rPr>
-      </w:pPr>
+    <w:p/>
+    <w:p>
       <w:r>
         <w:rPr>
           <w:rFonts w:hint="eastAsia"/>
@@ -1010,11 +833,6 @@
       </w:r>
     </w:p>
     <w:p>
-      <w:pPr>
-        <w:rPr>
-          <w:rFonts w:hint="eastAsia"/>
-        </w:rPr>
-      </w:pPr>
       <w:r>
         <w:rPr>
           <w:rFonts w:hint="eastAsia"/>
@@ -1023,11 +841,6 @@
       </w:r>
     </w:p>
     <w:p>
-      <w:pPr>
-        <w:rPr>
-          <w:rFonts w:hint="eastAsia"/>
-        </w:rPr>
-      </w:pPr>
       <w:r>
         <w:rPr>
           <w:rFonts w:hint="eastAsia"/>
@@ -1049,11 +862,6 @@
       </w:r>
     </w:p>
     <w:p>
-      <w:pPr>
-        <w:rPr>
-          <w:rFonts w:hint="eastAsia"/>
-        </w:rPr>
-      </w:pPr>
       <w:r>
         <w:rPr>
           <w:rFonts w:hint="eastAsia"/>
@@ -1075,11 +883,6 @@
       </w:r>
     </w:p>
     <w:p>
-      <w:pPr>
-        <w:rPr>
-          <w:rFonts w:hint="eastAsia"/>
-        </w:rPr>
-      </w:pPr>
       <w:r>
         <w:rPr>
           <w:rFonts w:hint="eastAsia"/>
@@ -1101,11 +904,6 @@
       </w:r>
     </w:p>
     <w:p>
-      <w:pPr>
-        <w:rPr>
-          <w:rFonts w:hint="eastAsia"/>
-        </w:rPr>
-      </w:pPr>
       <w:r>
         <w:rPr>
           <w:rFonts w:hint="eastAsia"/>
@@ -1116,9 +914,6 @@
     <w:p>
       <w:pPr>
         <w:pStyle w:val="2"/>
-        <w:rPr>
-          <w:rFonts w:hint="eastAsia"/>
-        </w:rPr>
       </w:pPr>
       <w:r>
         <w:rPr>
@@ -1134,11 +929,6 @@
       </w:r>
     </w:p>
     <w:p>
-      <w:pPr>
-        <w:rPr>
-          <w:rFonts w:hint="eastAsia"/>
-        </w:rPr>
-      </w:pPr>
       <w:r>
         <w:rPr>
           <w:rFonts w:hint="eastAsia"/>
@@ -1153,11 +943,6 @@
       </w:r>
     </w:p>
     <w:p>
-      <w:pPr>
-        <w:rPr>
-          <w:rFonts w:hint="eastAsia"/>
-        </w:rPr>
-      </w:pPr>
       <w:r>
         <w:t>方法</w:t>
       </w:r>
@@ -1175,11 +960,6 @@
       </w:r>
     </w:p>
     <w:p>
-      <w:pPr>
-        <w:rPr>
-          <w:rFonts w:hint="eastAsia"/>
-        </w:rPr>
-      </w:pPr>
       <w:r>
         <w:rPr>
           <w:rFonts w:hint="eastAsia"/>
@@ -1188,11 +968,6 @@
       </w:r>
     </w:p>
     <w:p>
-      <w:pPr>
-        <w:rPr>
-          <w:rFonts w:hint="eastAsia"/>
-        </w:rPr>
-      </w:pPr>
       <w:r>
         <w:rPr>
           <w:rFonts w:hint="eastAsia"/>
@@ -1201,11 +976,6 @@
       </w:r>
     </w:p>
     <w:p>
-      <w:pPr>
-        <w:rPr>
-          <w:rFonts w:hint="eastAsia"/>
-        </w:rPr>
-      </w:pPr>
       <w:r>
         <w:rPr>
           <w:rFonts w:hint="eastAsia"/>
@@ -1214,11 +984,6 @@
       </w:r>
     </w:p>
     <w:p>
-      <w:pPr>
-        <w:rPr>
-          <w:rFonts w:hint="eastAsia"/>
-        </w:rPr>
-      </w:pPr>
       <w:r>
         <w:rPr>
           <w:rFonts w:hint="eastAsia"/>
@@ -1240,11 +1005,6 @@
       </w:r>
     </w:p>
     <w:p>
-      <w:pPr>
-        <w:rPr>
-          <w:rFonts w:hint="eastAsia"/>
-        </w:rPr>
-      </w:pPr>
       <w:r>
         <w:rPr>
           <w:rFonts w:hint="eastAsia"/>
@@ -1266,11 +1026,6 @@
       </w:r>
     </w:p>
     <w:p>
-      <w:pPr>
-        <w:rPr>
-          <w:rFonts w:hint="eastAsia"/>
-        </w:rPr>
-      </w:pPr>
       <w:r>
         <w:rPr>
           <w:rFonts w:hint="eastAsia"/>
@@ -1292,11 +1047,6 @@
       </w:r>
     </w:p>
     <w:p>
-      <w:pPr>
-        <w:rPr>
-          <w:rFonts w:hint="eastAsia"/>
-        </w:rPr>
-      </w:pPr>
       <w:r>
         <w:rPr>
           <w:rFonts w:hint="eastAsia"/>
@@ -1307,9 +1057,6 @@
     <w:p>
       <w:pPr>
         <w:pStyle w:val="2"/>
-        <w:rPr>
-          <w:rFonts w:hint="eastAsia"/>
-        </w:rPr>
       </w:pPr>
       <w:r>
         <w:rPr>
@@ -1325,11 +1072,6 @@
       </w:r>
     </w:p>
     <w:p>
-      <w:pPr>
-        <w:rPr>
-          <w:rFonts w:hint="eastAsia"/>
-        </w:rPr>
-      </w:pPr>
       <w:r>
         <w:rPr>
           <w:rFonts w:hint="eastAsia"/>
@@ -1344,11 +1086,6 @@
       </w:r>
     </w:p>
     <w:p>
-      <w:pPr>
-        <w:rPr>
-          <w:rFonts w:hint="eastAsia"/>
-        </w:rPr>
-      </w:pPr>
       <w:r>
         <w:t>方法</w:t>
       </w:r>
@@ -1377,7 +1114,7 @@
       <w:tblPr>
         <w:tblStyle w:val="a6"/>
         <w:tblW w:w="0" w:type="auto"/>
-        <w:tblLook w:val="04A0"/>
+        <w:tblLook w:val="04A0" w:firstRow="1" w:lastRow="0" w:firstColumn="1" w:lastColumn="0" w:noHBand="0" w:noVBand="1"/>
       </w:tblPr>
       <w:tblGrid>
         <w:gridCol w:w="2130"/>
@@ -1436,11 +1173,6 @@
             <w:tcW w:w="2130" w:type="dxa"/>
           </w:tcPr>
           <w:p>
-            <w:pPr>
-              <w:rPr>
-                <w:rFonts w:hint="eastAsia"/>
-              </w:rPr>
-            </w:pPr>
             <w:r>
               <w:rPr>
                 <w:rFonts w:hint="eastAsia"/>
@@ -1454,11 +1186,6 @@
             <w:tcW w:w="2130" w:type="dxa"/>
           </w:tcPr>
           <w:p>
-            <w:pPr>
-              <w:rPr>
-                <w:rFonts w:hint="eastAsia"/>
-              </w:rPr>
-            </w:pPr>
             <w:r>
               <w:rPr>
                 <w:rFonts w:hint="eastAsia"/>
@@ -1472,11 +1199,6 @@
             <w:tcW w:w="2131" w:type="dxa"/>
           </w:tcPr>
           <w:p>
-            <w:pPr>
-              <w:rPr>
-                <w:rFonts w:hint="eastAsia"/>
-              </w:rPr>
-            </w:pPr>
             <w:r>
               <w:rPr>
                 <w:rFonts w:hint="eastAsia"/>
@@ -1490,11 +1212,6 @@
             <w:tcW w:w="2131" w:type="dxa"/>
           </w:tcPr>
           <w:p>
-            <w:pPr>
-              <w:rPr>
-                <w:rFonts w:hint="eastAsia"/>
-              </w:rPr>
-            </w:pPr>
             <w:r>
               <w:rPr>
                 <w:rFonts w:hint="eastAsia"/>
@@ -1510,11 +1227,6 @@
             <w:tcW w:w="2130" w:type="dxa"/>
           </w:tcPr>
           <w:p>
-            <w:pPr>
-              <w:rPr>
-                <w:rFonts w:hint="eastAsia"/>
-              </w:rPr>
-            </w:pPr>
             <w:r>
               <w:rPr>
                 <w:rFonts w:hint="eastAsia"/>
@@ -1528,11 +1240,6 @@
             <w:tcW w:w="2130" w:type="dxa"/>
           </w:tcPr>
           <w:p>
-            <w:pPr>
-              <w:rPr>
-                <w:rFonts w:hint="eastAsia"/>
-              </w:rPr>
-            </w:pPr>
             <w:r>
               <w:rPr>
                 <w:rFonts w:hint="eastAsia"/>
@@ -1546,11 +1253,6 @@
             <w:tcW w:w="2131" w:type="dxa"/>
           </w:tcPr>
           <w:p>
-            <w:pPr>
-              <w:rPr>
-                <w:rFonts w:hint="eastAsia"/>
-              </w:rPr>
-            </w:pPr>
             <w:r>
               <w:rPr>
                 <w:rFonts w:hint="eastAsia"/>
@@ -1564,11 +1266,6 @@
             <w:tcW w:w="2131" w:type="dxa"/>
           </w:tcPr>
           <w:p>
-            <w:pPr>
-              <w:rPr>
-                <w:rFonts w:hint="eastAsia"/>
-              </w:rPr>
-            </w:pPr>
             <w:r>
               <w:rPr>
                 <w:rFonts w:hint="eastAsia"/>
@@ -1584,11 +1281,6 @@
             <w:tcW w:w="2130" w:type="dxa"/>
           </w:tcPr>
           <w:p>
-            <w:pPr>
-              <w:rPr>
-                <w:rFonts w:hint="eastAsia"/>
-              </w:rPr>
-            </w:pPr>
             <w:r>
               <w:rPr>
                 <w:rFonts w:hint="eastAsia"/>
@@ -1602,11 +1294,6 @@
             <w:tcW w:w="2130" w:type="dxa"/>
           </w:tcPr>
           <w:p>
-            <w:pPr>
-              <w:rPr>
-                <w:rFonts w:hint="eastAsia"/>
-              </w:rPr>
-            </w:pPr>
             <w:r>
               <w:rPr>
                 <w:rFonts w:hint="eastAsia"/>
@@ -1620,11 +1307,6 @@
             <w:tcW w:w="2131" w:type="dxa"/>
           </w:tcPr>
           <w:p>
-            <w:pPr>
-              <w:rPr>
-                <w:rFonts w:hint="eastAsia"/>
-              </w:rPr>
-            </w:pPr>
             <w:r>
               <w:rPr>
                 <w:rFonts w:hint="eastAsia"/>
@@ -1638,11 +1320,6 @@
             <w:tcW w:w="2131" w:type="dxa"/>
           </w:tcPr>
           <w:p>
-            <w:pPr>
-              <w:rPr>
-                <w:rFonts w:hint="eastAsia"/>
-              </w:rPr>
-            </w:pPr>
             <w:r>
               <w:rPr>
                 <w:rFonts w:hint="eastAsia"/>
@@ -1653,19 +1330,8 @@
         </w:tc>
       </w:tr>
     </w:tbl>
-    <w:p>
-      <w:pPr>
-        <w:rPr>
-          <w:rFonts w:hint="eastAsia"/>
-        </w:rPr>
-      </w:pPr>
-    </w:p>
-    <w:p>
-      <w:pPr>
-        <w:rPr>
-          <w:rFonts w:hint="eastAsia"/>
-        </w:rPr>
-      </w:pPr>
+    <w:p/>
+    <w:p>
       <w:r>
         <w:rPr>
           <w:rFonts w:hint="eastAsia"/>
@@ -1674,11 +1340,6 @@
       </w:r>
     </w:p>
     <w:p>
-      <w:pPr>
-        <w:rPr>
-          <w:rFonts w:hint="eastAsia"/>
-        </w:rPr>
-      </w:pPr>
       <w:r>
         <w:rPr>
           <w:rFonts w:hint="eastAsia"/>
@@ -1687,11 +1348,6 @@
       </w:r>
     </w:p>
     <w:p>
-      <w:pPr>
-        <w:rPr>
-          <w:rFonts w:hint="eastAsia"/>
-        </w:rPr>
-      </w:pPr>
       <w:r>
         <w:rPr>
           <w:rFonts w:hint="eastAsia"/>
@@ -1713,11 +1369,6 @@
       </w:r>
     </w:p>
     <w:p>
-      <w:pPr>
-        <w:rPr>
-          <w:rFonts w:hint="eastAsia"/>
-        </w:rPr>
-      </w:pPr>
       <w:r>
         <w:rPr>
           <w:rFonts w:hint="eastAsia"/>
@@ -1739,11 +1390,6 @@
       </w:r>
     </w:p>
     <w:p>
-      <w:pPr>
-        <w:rPr>
-          <w:rFonts w:hint="eastAsia"/>
-        </w:rPr>
-      </w:pPr>
       <w:r>
         <w:rPr>
           <w:rFonts w:hint="eastAsia"/>
@@ -1766,11 +1412,6 @@
       </w:r>
     </w:p>
     <w:p>
-      <w:pPr>
-        <w:rPr>
-          <w:rFonts w:hint="eastAsia"/>
-        </w:rPr>
-      </w:pPr>
       <w:r>
         <w:rPr>
           <w:rFonts w:hint="eastAsia"/>
@@ -1781,9 +1422,6 @@
     <w:p>
       <w:pPr>
         <w:pStyle w:val="2"/>
-        <w:rPr>
-          <w:rFonts w:hint="eastAsia"/>
-        </w:rPr>
       </w:pPr>
       <w:r>
         <w:rPr>
@@ -1799,11 +1437,6 @@
       </w:r>
     </w:p>
     <w:p>
-      <w:pPr>
-        <w:rPr>
-          <w:rFonts w:hint="eastAsia"/>
-        </w:rPr>
-      </w:pPr>
       <w:r>
         <w:rPr>
           <w:rFonts w:hint="eastAsia"/>
@@ -1818,11 +1451,6 @@
       </w:r>
     </w:p>
     <w:p>
-      <w:pPr>
-        <w:rPr>
-          <w:rFonts w:hint="eastAsia"/>
-        </w:rPr>
-      </w:pPr>
       <w:r>
         <w:t>方法</w:t>
       </w:r>
@@ -1851,7 +1479,7 @@
       <w:tblPr>
         <w:tblStyle w:val="a6"/>
         <w:tblW w:w="0" w:type="auto"/>
-        <w:tblLook w:val="04A0"/>
+        <w:tblLook w:val="04A0" w:firstRow="1" w:lastRow="0" w:firstColumn="1" w:lastColumn="0" w:noHBand="0" w:noVBand="1"/>
       </w:tblPr>
       <w:tblGrid>
         <w:gridCol w:w="2130"/>
@@ -1962,19 +1590,8 @@
         </w:tc>
       </w:tr>
     </w:tbl>
-    <w:p>
-      <w:pPr>
-        <w:rPr>
-          <w:rFonts w:hint="eastAsia"/>
-        </w:rPr>
-      </w:pPr>
-    </w:p>
-    <w:p>
-      <w:pPr>
-        <w:rPr>
-          <w:rFonts w:hint="eastAsia"/>
-        </w:rPr>
-      </w:pPr>
+    <w:p/>
+    <w:p>
       <w:r>
         <w:rPr>
           <w:rFonts w:hint="eastAsia"/>
@@ -1983,11 +1600,6 @@
       </w:r>
     </w:p>
     <w:p>
-      <w:pPr>
-        <w:rPr>
-          <w:rFonts w:hint="eastAsia"/>
-        </w:rPr>
-      </w:pPr>
       <w:r>
         <w:rPr>
           <w:rFonts w:hint="eastAsia"/>
@@ -1996,11 +1608,6 @@
       </w:r>
     </w:p>
     <w:p>
-      <w:pPr>
-        <w:rPr>
-          <w:rFonts w:hint="eastAsia"/>
-        </w:rPr>
-      </w:pPr>
       <w:r>
         <w:rPr>
           <w:rFonts w:hint="eastAsia"/>
@@ -2022,11 +1629,6 @@
       </w:r>
     </w:p>
     <w:p>
-      <w:pPr>
-        <w:rPr>
-          <w:rFonts w:hint="eastAsia"/>
-        </w:rPr>
-      </w:pPr>
       <w:r>
         <w:rPr>
           <w:rFonts w:hint="eastAsia"/>
@@ -2048,11 +1650,6 @@
       </w:r>
     </w:p>
     <w:p>
-      <w:pPr>
-        <w:rPr>
-          <w:rFonts w:hint="eastAsia"/>
-        </w:rPr>
-      </w:pPr>
       <w:r>
         <w:rPr>
           <w:rFonts w:hint="eastAsia"/>
@@ -2074,11 +1671,6 @@
       </w:r>
     </w:p>
     <w:p>
-      <w:pPr>
-        <w:rPr>
-          <w:rFonts w:hint="eastAsia"/>
-        </w:rPr>
-      </w:pPr>
       <w:r>
         <w:rPr>
           <w:rFonts w:hint="eastAsia"/>
@@ -2089,9 +1681,6 @@
     <w:p>
       <w:pPr>
         <w:pStyle w:val="2"/>
-        <w:rPr>
-          <w:rFonts w:hint="eastAsia"/>
-        </w:rPr>
       </w:pPr>
       <w:r>
         <w:rPr>
@@ -2107,11 +1696,6 @@
       </w:r>
     </w:p>
     <w:p>
-      <w:pPr>
-        <w:rPr>
-          <w:rFonts w:hint="eastAsia"/>
-        </w:rPr>
-      </w:pPr>
       <w:r>
         <w:rPr>
           <w:rFonts w:hint="eastAsia"/>
@@ -2126,11 +1710,6 @@
       </w:r>
     </w:p>
     <w:p>
-      <w:pPr>
-        <w:rPr>
-          <w:rFonts w:hint="eastAsia"/>
-        </w:rPr>
-      </w:pPr>
       <w:r>
         <w:t>方法</w:t>
       </w:r>
@@ -2159,7 +1738,7 @@
       <w:tblPr>
         <w:tblStyle w:val="a6"/>
         <w:tblW w:w="0" w:type="auto"/>
-        <w:tblLook w:val="04A0"/>
+        <w:tblLook w:val="04A0" w:firstRow="1" w:lastRow="0" w:firstColumn="1" w:lastColumn="0" w:noHBand="0" w:noVBand="1"/>
       </w:tblPr>
       <w:tblGrid>
         <w:gridCol w:w="2130"/>
@@ -2270,19 +1849,8 @@
         </w:tc>
       </w:tr>
     </w:tbl>
-    <w:p>
-      <w:pPr>
-        <w:rPr>
-          <w:rFonts w:hint="eastAsia"/>
-        </w:rPr>
-      </w:pPr>
-    </w:p>
-    <w:p>
-      <w:pPr>
-        <w:rPr>
-          <w:rFonts w:hint="eastAsia"/>
-        </w:rPr>
-      </w:pPr>
+    <w:p/>
+    <w:p>
       <w:r>
         <w:rPr>
           <w:rFonts w:hint="eastAsia"/>
@@ -2291,11 +1859,6 @@
       </w:r>
     </w:p>
     <w:p>
-      <w:pPr>
-        <w:rPr>
-          <w:rFonts w:hint="eastAsia"/>
-        </w:rPr>
-      </w:pPr>
       <w:r>
         <w:rPr>
           <w:rFonts w:hint="eastAsia"/>
@@ -2304,11 +1867,6 @@
       </w:r>
     </w:p>
     <w:p>
-      <w:pPr>
-        <w:rPr>
-          <w:rFonts w:hint="eastAsia"/>
-        </w:rPr>
-      </w:pPr>
       <w:r>
         <w:rPr>
           <w:rFonts w:hint="eastAsia"/>
@@ -2330,11 +1888,6 @@
       </w:r>
     </w:p>
     <w:p>
-      <w:pPr>
-        <w:rPr>
-          <w:rFonts w:hint="eastAsia"/>
-        </w:rPr>
-      </w:pPr>
       <w:r>
         <w:rPr>
           <w:rFonts w:hint="eastAsia"/>
@@ -2356,11 +1909,6 @@
       </w:r>
     </w:p>
     <w:p>
-      <w:pPr>
-        <w:rPr>
-          <w:rFonts w:hint="eastAsia"/>
-        </w:rPr>
-      </w:pPr>
       <w:r>
         <w:rPr>
           <w:rFonts w:hint="eastAsia"/>
@@ -2382,11 +1930,6 @@
       </w:r>
     </w:p>
     <w:p>
-      <w:pPr>
-        <w:rPr>
-          <w:rFonts w:hint="eastAsia"/>
-        </w:rPr>
-      </w:pPr>
       <w:r>
         <w:rPr>
           <w:rFonts w:hint="eastAsia"/>
@@ -2397,9 +1940,6 @@
     <w:p>
       <w:pPr>
         <w:pStyle w:val="2"/>
-        <w:rPr>
-          <w:rFonts w:hint="eastAsia"/>
-        </w:rPr>
       </w:pPr>
       <w:r>
         <w:rPr>
@@ -2415,11 +1955,6 @@
       </w:r>
     </w:p>
     <w:p>
-      <w:pPr>
-        <w:rPr>
-          <w:rFonts w:hint="eastAsia"/>
-        </w:rPr>
-      </w:pPr>
       <w:r>
         <w:rPr>
           <w:rFonts w:hint="eastAsia"/>
@@ -2434,11 +1969,6 @@
       </w:r>
     </w:p>
     <w:p>
-      <w:pPr>
-        <w:rPr>
-          <w:rFonts w:hint="eastAsia"/>
-        </w:rPr>
-      </w:pPr>
       <w:r>
         <w:t>方法</w:t>
       </w:r>
@@ -2467,7 +1997,7 @@
       <w:tblPr>
         <w:tblStyle w:val="a6"/>
         <w:tblW w:w="0" w:type="auto"/>
-        <w:tblLook w:val="04A0"/>
+        <w:tblLook w:val="04A0" w:firstRow="1" w:lastRow="0" w:firstColumn="1" w:lastColumn="0" w:noHBand="0" w:noVBand="1"/>
       </w:tblPr>
       <w:tblGrid>
         <w:gridCol w:w="2130"/>
@@ -2578,19 +2108,8 @@
         </w:tc>
       </w:tr>
     </w:tbl>
-    <w:p>
-      <w:pPr>
-        <w:rPr>
-          <w:rFonts w:hint="eastAsia"/>
-        </w:rPr>
-      </w:pPr>
-    </w:p>
-    <w:p>
-      <w:pPr>
-        <w:rPr>
-          <w:rFonts w:hint="eastAsia"/>
-        </w:rPr>
-      </w:pPr>
+    <w:p/>
+    <w:p>
       <w:r>
         <w:rPr>
           <w:rFonts w:hint="eastAsia"/>
@@ -2599,11 +2118,6 @@
       </w:r>
     </w:p>
     <w:p>
-      <w:pPr>
-        <w:rPr>
-          <w:rFonts w:hint="eastAsia"/>
-        </w:rPr>
-      </w:pPr>
       <w:r>
         <w:rPr>
           <w:rFonts w:hint="eastAsia"/>
@@ -2613,11 +2127,6 @@
       </w:r>
     </w:p>
     <w:p>
-      <w:pPr>
-        <w:rPr>
-          <w:rFonts w:hint="eastAsia"/>
-        </w:rPr>
-      </w:pPr>
       <w:r>
         <w:rPr>
           <w:rFonts w:hint="eastAsia"/>
@@ -2639,11 +2148,6 @@
       </w:r>
     </w:p>
     <w:p>
-      <w:pPr>
-        <w:rPr>
-          <w:rFonts w:hint="eastAsia"/>
-        </w:rPr>
-      </w:pPr>
       <w:r>
         <w:rPr>
           <w:rFonts w:hint="eastAsia"/>
@@ -2665,11 +2169,6 @@
       </w:r>
     </w:p>
     <w:p>
-      <w:pPr>
-        <w:rPr>
-          <w:rFonts w:hint="eastAsia"/>
-        </w:rPr>
-      </w:pPr>
       <w:r>
         <w:rPr>
           <w:rFonts w:hint="eastAsia"/>
@@ -2691,11 +2190,6 @@
       </w:r>
     </w:p>
     <w:p>
-      <w:pPr>
-        <w:rPr>
-          <w:rFonts w:hint="eastAsia"/>
-        </w:rPr>
-      </w:pPr>
       <w:r>
         <w:rPr>
           <w:rFonts w:hint="eastAsia"/>
@@ -2706,9 +2200,6 @@
     <w:p>
       <w:pPr>
         <w:pStyle w:val="2"/>
-        <w:rPr>
-          <w:rFonts w:hint="eastAsia"/>
-        </w:rPr>
       </w:pPr>
       <w:r>
         <w:rPr>
@@ -2724,11 +2215,6 @@
       </w:r>
     </w:p>
     <w:p>
-      <w:pPr>
-        <w:rPr>
-          <w:rFonts w:hint="eastAsia"/>
-        </w:rPr>
-      </w:pPr>
       <w:r>
         <w:rPr>
           <w:rFonts w:hint="eastAsia"/>
@@ -2743,11 +2229,6 @@
       </w:r>
     </w:p>
     <w:p>
-      <w:pPr>
-        <w:rPr>
-          <w:rFonts w:hint="eastAsia"/>
-        </w:rPr>
-      </w:pPr>
       <w:r>
         <w:t>方法</w:t>
       </w:r>
@@ -2776,7 +2257,7 @@
       <w:tblPr>
         <w:tblStyle w:val="a6"/>
         <w:tblW w:w="0" w:type="auto"/>
-        <w:tblLook w:val="04A0"/>
+        <w:tblLook w:val="04A0" w:firstRow="1" w:lastRow="0" w:firstColumn="1" w:lastColumn="0" w:noHBand="0" w:noVBand="1"/>
       </w:tblPr>
       <w:tblGrid>
         <w:gridCol w:w="2130"/>
@@ -2887,20 +2368,1268 @@
         </w:tc>
       </w:tr>
     </w:tbl>
+    <w:p/>
+    <w:p>
+      <w:r>
+        <w:rPr>
+          <w:rFonts w:hint="eastAsia"/>
+        </w:rPr>
+        <w:t>返回：</w:t>
+      </w:r>
+    </w:p>
+    <w:p>
+      <w:r>
+        <w:rPr>
+          <w:rFonts w:hint="eastAsia"/>
+        </w:rPr>
+        <w:t>{</w:t>
+      </w:r>
+    </w:p>
+    <w:p>
+      <w:r>
+        <w:rPr>
+          <w:rFonts w:hint="eastAsia"/>
+        </w:rPr>
+        <w:tab/>
+        <w:t>errCode</w:t>
+      </w:r>
+      <w:r>
+        <w:rPr>
+          <w:rFonts w:hint="eastAsia"/>
+        </w:rPr>
+        <w:t>：</w:t>
+      </w:r>
+      <w:r>
+        <w:rPr>
+          <w:rFonts w:hint="eastAsia"/>
+        </w:rPr>
+        <w:t>0</w:t>
+      </w:r>
+    </w:p>
+    <w:p>
+      <w:r>
+        <w:rPr>
+          <w:rFonts w:hint="eastAsia"/>
+        </w:rPr>
+        <w:tab/>
+        <w:t>errMsg</w:t>
+      </w:r>
+      <w:r>
+        <w:rPr>
+          <w:rFonts w:hint="eastAsia"/>
+        </w:rPr>
+        <w:t>：</w:t>
+      </w:r>
+      <w:r>
+        <w:rPr>
+          <w:rFonts w:hint="eastAsia"/>
+        </w:rPr>
+        <w:t>success</w:t>
+      </w:r>
+    </w:p>
+    <w:p>
+      <w:r>
+        <w:rPr>
+          <w:rFonts w:hint="eastAsia"/>
+        </w:rPr>
+        <w:tab/>
+        <w:t>data</w:t>
+      </w:r>
+      <w:r>
+        <w:rPr>
+          <w:rFonts w:hint="eastAsia"/>
+        </w:rPr>
+        <w:t>：</w:t>
+      </w:r>
+      <w:r>
+        <w:rPr>
+          <w:rFonts w:hint="eastAsia"/>
+        </w:rPr>
+        <w:t xml:space="preserve"> true/false</w:t>
+      </w:r>
+    </w:p>
+    <w:p>
+      <w:r>
+        <w:rPr>
+          <w:rFonts w:hint="eastAsia"/>
+        </w:rPr>
+        <w:t>}</w:t>
+      </w:r>
+    </w:p>
     <w:p>
       <w:pPr>
+        <w:pStyle w:val="2"/>
         <w:rPr>
           <w:rFonts w:hint="eastAsia"/>
         </w:rPr>
       </w:pPr>
+      <w:r>
+        <w:t>8</w:t>
+      </w:r>
+      <w:r>
+        <w:rPr>
+          <w:rFonts w:hint="eastAsia"/>
+        </w:rPr>
+        <w:t>、股票</w:t>
+      </w:r>
+      <w:r>
+        <w:t>查询</w:t>
+      </w:r>
+    </w:p>
+    <w:p>
+      <w:r>
+        <w:rPr>
+          <w:rFonts w:hint="eastAsia"/>
+        </w:rPr>
+        <w:t>接口：</w:t>
+      </w:r>
+      <w:r>
+        <w:rPr>
+          <w:rFonts w:hint="eastAsia"/>
+        </w:rPr>
+        <w:t>key/web/stock/</w:t>
+      </w:r>
+      <w:r>
+        <w:t>show</w:t>
+      </w:r>
+      <w:r>
+        <w:rPr>
+          <w:rFonts w:hint="eastAsia"/>
+        </w:rPr>
+        <w:t>.json</w:t>
+      </w:r>
+    </w:p>
+    <w:p>
+      <w:r>
+        <w:t>方法</w:t>
+      </w:r>
+      <w:r>
+        <w:rPr>
+          <w:rFonts w:hint="eastAsia"/>
+        </w:rPr>
+        <w:t>：</w:t>
+      </w:r>
+      <w:r>
+        <w:rPr>
+          <w:rFonts w:hint="eastAsia"/>
+        </w:rPr>
+        <w:t>post</w:t>
+      </w:r>
+    </w:p>
+    <w:p>
+      <w:r>
+        <w:rPr>
+          <w:rFonts w:hint="eastAsia"/>
+        </w:rPr>
+        <w:t>参数：</w:t>
+      </w:r>
+    </w:p>
+    <w:tbl>
+      <w:tblPr>
+        <w:tblStyle w:val="a6"/>
+        <w:tblW w:w="0" w:type="auto"/>
+        <w:tblLook w:val="04A0" w:firstRow="1" w:lastRow="0" w:firstColumn="1" w:lastColumn="0" w:noHBand="0" w:noVBand="1"/>
+      </w:tblPr>
+      <w:tblGrid>
+        <w:gridCol w:w="2130"/>
+        <w:gridCol w:w="2130"/>
+        <w:gridCol w:w="2131"/>
+        <w:gridCol w:w="2131"/>
+      </w:tblGrid>
+      <w:tr>
+        <w:tc>
+          <w:tcPr>
+            <w:tcW w:w="2130" w:type="dxa"/>
+          </w:tcPr>
+          <w:p>
+            <w:r>
+              <w:t>参数名</w:t>
+            </w:r>
+          </w:p>
+        </w:tc>
+        <w:tc>
+          <w:tcPr>
+            <w:tcW w:w="2130" w:type="dxa"/>
+          </w:tcPr>
+          <w:p>
+            <w:r>
+              <w:t>参数类型</w:t>
+            </w:r>
+          </w:p>
+        </w:tc>
+        <w:tc>
+          <w:tcPr>
+            <w:tcW w:w="2131" w:type="dxa"/>
+          </w:tcPr>
+          <w:p>
+            <w:r>
+              <w:rPr>
+                <w:rFonts w:hint="eastAsia"/>
+              </w:rPr>
+              <w:t>必选</w:t>
+            </w:r>
+          </w:p>
+        </w:tc>
+        <w:tc>
+          <w:tcPr>
+            <w:tcW w:w="2131" w:type="dxa"/>
+          </w:tcPr>
+          <w:p>
+            <w:r>
+              <w:t>参数说明</w:t>
+            </w:r>
+          </w:p>
+        </w:tc>
+      </w:tr>
+      <w:tr>
+        <w:tc>
+          <w:tcPr>
+            <w:tcW w:w="2130" w:type="dxa"/>
+          </w:tcPr>
+          <w:p>
+            <w:r>
+              <w:t>source</w:t>
+            </w:r>
+          </w:p>
+        </w:tc>
+        <w:tc>
+          <w:tcPr>
+            <w:tcW w:w="2130" w:type="dxa"/>
+          </w:tcPr>
+          <w:p>
+            <w:pPr>
+              <w:rPr>
+                <w:rFonts w:hint="eastAsia"/>
+              </w:rPr>
+            </w:pPr>
+            <w:r>
+              <w:rPr>
+                <w:rFonts w:hint="eastAsia"/>
+              </w:rPr>
+              <w:t>String</w:t>
+            </w:r>
+          </w:p>
+        </w:tc>
+        <w:tc>
+          <w:tcPr>
+            <w:tcW w:w="2131" w:type="dxa"/>
+          </w:tcPr>
+          <w:p>
+            <w:pPr>
+              <w:rPr>
+                <w:rFonts w:hint="eastAsia"/>
+              </w:rPr>
+            </w:pPr>
+            <w:r>
+              <w:rPr>
+                <w:rFonts w:hint="eastAsia"/>
+              </w:rPr>
+              <w:t>是</w:t>
+            </w:r>
+          </w:p>
+        </w:tc>
+        <w:tc>
+          <w:tcPr>
+            <w:tcW w:w="2131" w:type="dxa"/>
+          </w:tcPr>
+          <w:p>
+            <w:r>
+              <w:rPr>
+                <w:rFonts w:hint="eastAsia"/>
+              </w:rPr>
+              <w:t>股票</w:t>
+            </w:r>
+            <w:r>
+              <w:t>数据来源</w:t>
+            </w:r>
+            <w:r>
+              <w:rPr>
+                <w:rFonts w:hint="eastAsia"/>
+              </w:rPr>
+              <w:t>：</w:t>
+            </w:r>
+          </w:p>
+          <w:p>
+            <w:r>
+              <w:t>s</w:t>
+            </w:r>
+            <w:r>
+              <w:rPr>
+                <w:rFonts w:hint="eastAsia"/>
+              </w:rPr>
+              <w:t>ina</w:t>
+            </w:r>
+            <w:r>
+              <w:t xml:space="preserve"> </w:t>
+            </w:r>
+          </w:p>
+          <w:p>
+            <w:pPr>
+              <w:rPr>
+                <w:rFonts w:hint="eastAsia"/>
+              </w:rPr>
+            </w:pPr>
+            <w:r>
+              <w:rPr>
+                <w:rFonts w:hint="eastAsia"/>
+              </w:rPr>
+              <w:t>新浪</w:t>
+            </w:r>
+            <w:r>
+              <w:t>数据，返回新浪的</w:t>
+            </w:r>
+            <w:r>
+              <w:rPr>
+                <w:rFonts w:hint="eastAsia"/>
+              </w:rPr>
+              <w:t>URL</w:t>
+            </w:r>
+          </w:p>
+          <w:p>
+            <w:r>
+              <w:t xml:space="preserve">local </w:t>
+            </w:r>
+          </w:p>
+          <w:p>
+            <w:pPr>
+              <w:rPr>
+                <w:rFonts w:hint="eastAsia"/>
+              </w:rPr>
+            </w:pPr>
+            <w:r>
+              <w:rPr>
+                <w:rFonts w:hint="eastAsia"/>
+              </w:rPr>
+              <w:t>本地</w:t>
+            </w:r>
+            <w:r>
+              <w:t>数据，返回本地数据的</w:t>
+            </w:r>
+            <w:r>
+              <w:t>list</w:t>
+            </w:r>
+            <w:r>
+              <w:t>（</w:t>
+            </w:r>
+            <w:r>
+              <w:rPr>
+                <w:rFonts w:hint="eastAsia"/>
+                <w:color w:val="FF0000"/>
+              </w:rPr>
+              <w:t>具体</w:t>
+            </w:r>
+            <w:r>
+              <w:rPr>
+                <w:color w:val="FF0000"/>
+              </w:rPr>
+              <w:t>实现</w:t>
+            </w:r>
+            <w:r>
+              <w:rPr>
+                <w:rFonts w:hint="eastAsia"/>
+                <w:color w:val="FF0000"/>
+              </w:rPr>
+              <w:t>T</w:t>
+            </w:r>
+            <w:r>
+              <w:rPr>
+                <w:color w:val="FF0000"/>
+              </w:rPr>
+              <w:t>BD</w:t>
+            </w:r>
+            <w:r>
+              <w:t>）</w:t>
+            </w:r>
+          </w:p>
+        </w:tc>
+      </w:tr>
+      <w:tr>
+        <w:tc>
+          <w:tcPr>
+            <w:tcW w:w="2130" w:type="dxa"/>
+          </w:tcPr>
+          <w:p>
+            <w:r>
+              <w:rPr>
+                <w:rFonts w:hint="eastAsia"/>
+              </w:rPr>
+              <w:t>type</w:t>
+            </w:r>
+          </w:p>
+        </w:tc>
+        <w:tc>
+          <w:tcPr>
+            <w:tcW w:w="2130" w:type="dxa"/>
+          </w:tcPr>
+          <w:p>
+            <w:pPr>
+              <w:rPr>
+                <w:rFonts w:hint="eastAsia"/>
+              </w:rPr>
+            </w:pPr>
+            <w:r>
+              <w:rPr>
+                <w:rFonts w:hint="eastAsia"/>
+              </w:rPr>
+              <w:t>String</w:t>
+            </w:r>
+          </w:p>
+        </w:tc>
+        <w:tc>
+          <w:tcPr>
+            <w:tcW w:w="2131" w:type="dxa"/>
+          </w:tcPr>
+          <w:p>
+            <w:pPr>
+              <w:rPr>
+                <w:rFonts w:hint="eastAsia"/>
+              </w:rPr>
+            </w:pPr>
+            <w:r>
+              <w:rPr>
+                <w:rFonts w:hint="eastAsia"/>
+              </w:rPr>
+              <w:t>是</w:t>
+            </w:r>
+          </w:p>
+        </w:tc>
+        <w:tc>
+          <w:tcPr>
+            <w:tcW w:w="2131" w:type="dxa"/>
+          </w:tcPr>
+          <w:p>
+            <w:r>
+              <w:rPr>
+                <w:rFonts w:hint="eastAsia"/>
+              </w:rPr>
+              <w:t>图类型：</w:t>
+            </w:r>
+          </w:p>
+          <w:p>
+            <w:pPr>
+              <w:rPr>
+                <w:rFonts w:hint="eastAsia"/>
+              </w:rPr>
+            </w:pPr>
+            <w:r>
+              <w:t>m</w:t>
+            </w:r>
+            <w:r>
+              <w:rPr>
+                <w:rFonts w:hint="eastAsia"/>
+              </w:rPr>
+              <w:t>in</w:t>
+            </w:r>
+          </w:p>
+          <w:p>
+            <w:r>
+              <w:rPr>
+                <w:rFonts w:hint="eastAsia"/>
+              </w:rPr>
+              <w:t>时分</w:t>
+            </w:r>
+            <w:r>
+              <w:t>图</w:t>
+            </w:r>
+          </w:p>
+          <w:p>
+            <w:r>
+              <w:t>d</w:t>
+            </w:r>
+            <w:r>
+              <w:rPr>
+                <w:rFonts w:hint="eastAsia"/>
+              </w:rPr>
+              <w:t>aily</w:t>
+            </w:r>
+          </w:p>
+          <w:p>
+            <w:r>
+              <w:rPr>
+                <w:rFonts w:hint="eastAsia"/>
+              </w:rPr>
+              <w:t>日</w:t>
+            </w:r>
+            <w:r>
+              <w:rPr>
+                <w:rFonts w:hint="eastAsia"/>
+              </w:rPr>
+              <w:t>K</w:t>
+            </w:r>
+            <w:r>
+              <w:rPr>
+                <w:rFonts w:hint="eastAsia"/>
+              </w:rPr>
+              <w:t>图</w:t>
+            </w:r>
+          </w:p>
+          <w:p>
+            <w:pPr>
+              <w:widowControl/>
+              <w:shd w:val="clear" w:color="auto" w:fill="F4F4F4"/>
+              <w:tabs>
+                <w:tab w:val="left" w:pos="916"/>
+                <w:tab w:val="left" w:pos="1832"/>
+                <w:tab w:val="left" w:pos="2748"/>
+                <w:tab w:val="left" w:pos="3664"/>
+                <w:tab w:val="left" w:pos="4580"/>
+                <w:tab w:val="left" w:pos="5496"/>
+                <w:tab w:val="left" w:pos="6412"/>
+                <w:tab w:val="left" w:pos="7328"/>
+                <w:tab w:val="left" w:pos="8244"/>
+                <w:tab w:val="left" w:pos="9160"/>
+                <w:tab w:val="left" w:pos="10076"/>
+                <w:tab w:val="left" w:pos="10992"/>
+                <w:tab w:val="left" w:pos="11908"/>
+                <w:tab w:val="left" w:pos="12824"/>
+                <w:tab w:val="left" w:pos="13740"/>
+                <w:tab w:val="left" w:pos="14656"/>
+              </w:tabs>
+              <w:wordWrap w:val="0"/>
+              <w:spacing w:line="293" w:lineRule="atLeast"/>
+              <w:jc w:val="left"/>
+              <w:rPr>
+                <w:rFonts w:ascii="Arial" w:eastAsia="宋体" w:hAnsi="Arial" w:cs="Arial"/>
+                <w:color w:val="333333"/>
+                <w:kern w:val="0"/>
+                <w:sz w:val="20"/>
+                <w:szCs w:val="20"/>
+              </w:rPr>
+            </w:pPr>
+            <w:r>
+              <w:rPr>
+                <w:rFonts w:ascii="Arial" w:eastAsia="宋体" w:hAnsi="Arial" w:cs="Arial"/>
+                <w:color w:val="333333"/>
+                <w:kern w:val="0"/>
+                <w:sz w:val="20"/>
+                <w:szCs w:val="20"/>
+              </w:rPr>
+              <w:t>w</w:t>
+            </w:r>
+            <w:r>
+              <w:rPr>
+                <w:rFonts w:ascii="Arial" w:eastAsia="宋体" w:hAnsi="Arial" w:cs="Arial"/>
+                <w:color w:val="333333"/>
+                <w:kern w:val="0"/>
+                <w:sz w:val="20"/>
+                <w:szCs w:val="20"/>
+              </w:rPr>
+              <w:t>eek</w:t>
+            </w:r>
+          </w:p>
+          <w:p>
+            <w:pPr>
+              <w:widowControl/>
+              <w:shd w:val="clear" w:color="auto" w:fill="F4F4F4"/>
+              <w:tabs>
+                <w:tab w:val="left" w:pos="916"/>
+                <w:tab w:val="left" w:pos="1832"/>
+                <w:tab w:val="left" w:pos="2748"/>
+                <w:tab w:val="left" w:pos="3664"/>
+                <w:tab w:val="left" w:pos="4580"/>
+                <w:tab w:val="left" w:pos="5496"/>
+                <w:tab w:val="left" w:pos="6412"/>
+                <w:tab w:val="left" w:pos="7328"/>
+                <w:tab w:val="left" w:pos="8244"/>
+                <w:tab w:val="left" w:pos="9160"/>
+                <w:tab w:val="left" w:pos="10076"/>
+                <w:tab w:val="left" w:pos="10992"/>
+                <w:tab w:val="left" w:pos="11908"/>
+                <w:tab w:val="left" w:pos="12824"/>
+                <w:tab w:val="left" w:pos="13740"/>
+                <w:tab w:val="left" w:pos="14656"/>
+              </w:tabs>
+              <w:wordWrap w:val="0"/>
+              <w:spacing w:line="293" w:lineRule="atLeast"/>
+              <w:jc w:val="left"/>
+              <w:rPr>
+                <w:rFonts w:ascii="Arial" w:eastAsia="宋体" w:hAnsi="Arial" w:cs="Arial" w:hint="eastAsia"/>
+                <w:color w:val="333333"/>
+                <w:kern w:val="0"/>
+                <w:sz w:val="20"/>
+                <w:szCs w:val="20"/>
+              </w:rPr>
+            </w:pPr>
+            <w:r>
+              <w:rPr>
+                <w:rFonts w:ascii="Arial" w:eastAsia="宋体" w:hAnsi="Arial" w:cs="Arial" w:hint="eastAsia"/>
+                <w:color w:val="333333"/>
+                <w:kern w:val="0"/>
+                <w:sz w:val="20"/>
+                <w:szCs w:val="20"/>
+              </w:rPr>
+              <w:t>周</w:t>
+            </w:r>
+            <w:r>
+              <w:rPr>
+                <w:rFonts w:ascii="Arial" w:eastAsia="宋体" w:hAnsi="Arial" w:cs="Arial" w:hint="eastAsia"/>
+                <w:color w:val="333333"/>
+                <w:kern w:val="0"/>
+                <w:sz w:val="20"/>
+                <w:szCs w:val="20"/>
+              </w:rPr>
+              <w:t>K</w:t>
+            </w:r>
+            <w:r>
+              <w:rPr>
+                <w:rFonts w:ascii="Arial" w:eastAsia="宋体" w:hAnsi="Arial" w:cs="Arial" w:hint="eastAsia"/>
+                <w:color w:val="333333"/>
+                <w:kern w:val="0"/>
+                <w:sz w:val="20"/>
+                <w:szCs w:val="20"/>
+              </w:rPr>
+              <w:t>图</w:t>
+            </w:r>
+          </w:p>
+          <w:p>
+            <w:pPr>
+              <w:pStyle w:val="HTML"/>
+              <w:shd w:val="clear" w:color="auto" w:fill="F4F4F4"/>
+              <w:wordWrap w:val="0"/>
+              <w:spacing w:line="293" w:lineRule="atLeast"/>
+              <w:rPr>
+                <w:rFonts w:ascii="Arial" w:hAnsi="Arial" w:cs="Arial"/>
+                <w:color w:val="333333"/>
+                <w:sz w:val="20"/>
+                <w:szCs w:val="20"/>
+              </w:rPr>
+            </w:pPr>
+            <w:r>
+              <w:rPr>
+                <w:rFonts w:ascii="Arial" w:hAnsi="Arial" w:cs="Arial"/>
+                <w:color w:val="333333"/>
+                <w:sz w:val="20"/>
+                <w:szCs w:val="20"/>
+              </w:rPr>
+              <w:t>m</w:t>
+            </w:r>
+            <w:r>
+              <w:rPr>
+                <w:rFonts w:ascii="Arial" w:hAnsi="Arial" w:cs="Arial"/>
+                <w:color w:val="333333"/>
+                <w:sz w:val="20"/>
+                <w:szCs w:val="20"/>
+              </w:rPr>
+              <w:t>ont</w:t>
+            </w:r>
+            <w:r>
+              <w:rPr>
+                <w:rFonts w:ascii="Arial" w:hAnsi="Arial" w:cs="Arial"/>
+                <w:color w:val="333333"/>
+                <w:sz w:val="20"/>
+                <w:szCs w:val="20"/>
+              </w:rPr>
+              <w:t>h</w:t>
+            </w:r>
+          </w:p>
+          <w:p>
+            <w:pPr>
+              <w:pStyle w:val="HTML"/>
+              <w:shd w:val="clear" w:color="auto" w:fill="F4F4F4"/>
+              <w:wordWrap w:val="0"/>
+              <w:spacing w:line="293" w:lineRule="atLeast"/>
+              <w:rPr>
+                <w:rFonts w:ascii="Arial" w:hAnsi="Arial" w:cs="Arial" w:hint="eastAsia"/>
+                <w:color w:val="333333"/>
+                <w:sz w:val="20"/>
+                <w:szCs w:val="20"/>
+              </w:rPr>
+            </w:pPr>
+            <w:r>
+              <w:rPr>
+                <w:rFonts w:ascii="Arial" w:hAnsi="Arial" w:cs="Arial" w:hint="eastAsia"/>
+                <w:color w:val="333333"/>
+                <w:sz w:val="20"/>
+                <w:szCs w:val="20"/>
+              </w:rPr>
+              <w:lastRenderedPageBreak/>
+              <w:t>月</w:t>
+            </w:r>
+            <w:r>
+              <w:rPr>
+                <w:rFonts w:ascii="Arial" w:hAnsi="Arial" w:cs="Arial" w:hint="eastAsia"/>
+                <w:color w:val="333333"/>
+                <w:sz w:val="20"/>
+                <w:szCs w:val="20"/>
+              </w:rPr>
+              <w:t>K</w:t>
+            </w:r>
+            <w:r>
+              <w:rPr>
+                <w:rFonts w:ascii="Arial" w:hAnsi="Arial" w:cs="Arial" w:hint="eastAsia"/>
+                <w:color w:val="333333"/>
+                <w:sz w:val="20"/>
+                <w:szCs w:val="20"/>
+              </w:rPr>
+              <w:t>图</w:t>
+            </w:r>
+          </w:p>
+        </w:tc>
+      </w:tr>
+      <w:tr>
+        <w:tc>
+          <w:tcPr>
+            <w:tcW w:w="2130" w:type="dxa"/>
+          </w:tcPr>
+          <w:p>
+            <w:r>
+              <w:lastRenderedPageBreak/>
+              <w:t>exCode</w:t>
+            </w:r>
+          </w:p>
+        </w:tc>
+        <w:tc>
+          <w:tcPr>
+            <w:tcW w:w="2130" w:type="dxa"/>
+          </w:tcPr>
+          <w:p>
+            <w:r>
+              <w:rPr>
+                <w:rFonts w:hint="eastAsia"/>
+              </w:rPr>
+              <w:t>String</w:t>
+            </w:r>
+          </w:p>
+        </w:tc>
+        <w:tc>
+          <w:tcPr>
+            <w:tcW w:w="2131" w:type="dxa"/>
+          </w:tcPr>
+          <w:p>
+            <w:r>
+              <w:rPr>
+                <w:rFonts w:hint="eastAsia"/>
+              </w:rPr>
+              <w:t>否</w:t>
+            </w:r>
+          </w:p>
+        </w:tc>
+        <w:tc>
+          <w:tcPr>
+            <w:tcW w:w="2131" w:type="dxa"/>
+          </w:tcPr>
+          <w:p>
+            <w:r>
+              <w:t>参数代码</w:t>
+            </w:r>
+            <w:r>
+              <w:rPr>
+                <w:rFonts w:hint="eastAsia"/>
+              </w:rPr>
+              <w:t>,</w:t>
+            </w:r>
+            <w:r>
+              <w:rPr>
+                <w:rFonts w:hint="eastAsia"/>
+              </w:rPr>
+              <w:t>示例：</w:t>
+            </w:r>
+            <w:r>
+              <w:rPr>
+                <w:rFonts w:hint="eastAsia"/>
+              </w:rPr>
+              <w:t>sh600000</w:t>
+            </w:r>
+          </w:p>
+        </w:tc>
+      </w:tr>
+    </w:tbl>
+    <w:p/>
+    <w:p>
+      <w:r>
+        <w:rPr>
+          <w:rFonts w:hint="eastAsia"/>
+        </w:rPr>
+        <w:t>返回：</w:t>
+      </w:r>
+    </w:p>
+    <w:p>
+      <w:r>
+        <w:rPr>
+          <w:rFonts w:hint="eastAsia"/>
+        </w:rPr>
+        <w:t>{</w:t>
+      </w:r>
+    </w:p>
+    <w:p>
+      <w:r>
+        <w:rPr>
+          <w:rFonts w:hint="eastAsia"/>
+        </w:rPr>
+        <w:tab/>
+        <w:t>errCode</w:t>
+      </w:r>
+      <w:r>
+        <w:rPr>
+          <w:rFonts w:hint="eastAsia"/>
+        </w:rPr>
+        <w:t>：</w:t>
+      </w:r>
+      <w:r>
+        <w:rPr>
+          <w:rFonts w:hint="eastAsia"/>
+        </w:rPr>
+        <w:t>0</w:t>
+      </w:r>
+    </w:p>
+    <w:p>
+      <w:r>
+        <w:rPr>
+          <w:rFonts w:hint="eastAsia"/>
+        </w:rPr>
+        <w:tab/>
+        <w:t>errMsg</w:t>
+      </w:r>
+      <w:r>
+        <w:rPr>
+          <w:rFonts w:hint="eastAsia"/>
+        </w:rPr>
+        <w:t>：</w:t>
+      </w:r>
+      <w:r>
+        <w:rPr>
+          <w:rFonts w:hint="eastAsia"/>
+        </w:rPr>
+        <w:t>success</w:t>
+      </w:r>
+    </w:p>
+    <w:p>
+      <w:r>
+        <w:rPr>
+          <w:rFonts w:hint="eastAsia"/>
+        </w:rPr>
+        <w:tab/>
+        <w:t>data</w:t>
+      </w:r>
+      <w:r>
+        <w:rPr>
+          <w:rFonts w:hint="eastAsia"/>
+        </w:rPr>
+        <w:t>：</w:t>
+      </w:r>
+      <w:r>
+        <w:tab/>
+      </w:r>
+      <w:r>
+        <w:rPr>
+          <w:rFonts w:hint="eastAsia"/>
+        </w:rPr>
+        <w:t>{</w:t>
+      </w:r>
+    </w:p>
+    <w:p>
+      <w:r>
+        <w:tab/>
+      </w:r>
+      <w:r>
+        <w:tab/>
+      </w:r>
+      <w:r>
+        <w:tab/>
+      </w:r>
+      <w:r>
+        <w:tab/>
+        <w:t>pageNum:1</w:t>
+      </w:r>
+      <w:r>
+        <w:t>,</w:t>
+      </w:r>
+    </w:p>
+    <w:p>
+      <w:r>
+        <w:tab/>
+      </w:r>
+      <w:r>
+        <w:tab/>
+      </w:r>
+      <w:r>
+        <w:tab/>
+      </w:r>
+      <w:r>
+        <w:tab/>
+        <w:t>pageSize:20</w:t>
+      </w:r>
+      <w:r>
+        <w:t>,</w:t>
+      </w:r>
+    </w:p>
+    <w:p>
+      <w:r>
+        <w:tab/>
+      </w:r>
+      <w:r>
+        <w:tab/>
+      </w:r>
+      <w:r>
+        <w:tab/>
+      </w:r>
+      <w:r>
+        <w:tab/>
+        <w:t>totalNum:2,</w:t>
+      </w:r>
+    </w:p>
+    <w:p>
+      <w:r>
+        <w:tab/>
+      </w:r>
+      <w:r>
+        <w:tab/>
+      </w:r>
+      <w:r>
+        <w:tab/>
+      </w:r>
+      <w:r>
+        <w:tab/>
+        <w:t>data:</w:t>
+      </w:r>
+      <w:r>
+        <w:tab/>
+      </w:r>
+      <w:r>
+        <w:rPr>
+          <w:rFonts w:hint="eastAsia"/>
+        </w:rPr>
+        <w:t>[</w:t>
+      </w:r>
+    </w:p>
+    <w:p>
+      <w:r>
+        <w:tab/>
+      </w:r>
+      <w:r>
+        <w:tab/>
+      </w:r>
+      <w:r>
+        <w:tab/>
+      </w:r>
+      <w:r>
+        <w:tab/>
+      </w:r>
+      <w:r>
+        <w:tab/>
+      </w:r>
+      <w:r>
+        <w:tab/>
+      </w:r>
+      <w:r>
+        <w:t>{</w:t>
+      </w:r>
+      <w:r>
+        <w:tab/>
+      </w:r>
+      <w:r>
+        <w:t>id:1,</w:t>
+      </w:r>
     </w:p>
     <w:p>
       <w:pPr>
-        <w:rPr>
-          <w:rFonts w:hint="eastAsia"/>
-        </w:rPr>
+        <w:ind w:left="2520" w:firstLine="420"/>
       </w:pPr>
       <w:r>
+        <w:t>name</w:t>
+      </w:r>
+      <w:r>
+        <w:t>:”</w:t>
+      </w:r>
+      <w:r>
+        <w:rPr>
+          <w:rFonts w:hint="eastAsia"/>
+        </w:rPr>
+        <w:t>平安</w:t>
+      </w:r>
+      <w:r>
+        <w:t>银行</w:t>
+      </w:r>
+      <w:r>
+        <w:t>”</w:t>
+      </w:r>
+      <w:r>
+        <w:rPr>
+          <w:rFonts w:hint="eastAsia"/>
+        </w:rPr>
+        <w:t>,</w:t>
+      </w:r>
+    </w:p>
+    <w:p>
+      <w:pPr>
+        <w:ind w:left="2940"/>
+      </w:pPr>
+      <w:r>
+        <w:t>exchange:”sz”,</w:t>
+      </w:r>
+    </w:p>
+    <w:p>
+      <w:pPr>
+        <w:ind w:left="2520" w:firstLine="420"/>
+      </w:pPr>
+      <w:r>
+        <w:t>code:”000001”</w:t>
+      </w:r>
+      <w:r>
+        <w:t>,</w:t>
+      </w:r>
+    </w:p>
+    <w:p>
+      <w:pPr>
+        <w:ind w:left="2520" w:firstLine="420"/>
+      </w:pPr>
+      <w:r>
+        <w:t>url:”</w:t>
+      </w:r>
+      <w:r>
+        <w:t xml:space="preserve"> </w:t>
+      </w:r>
+      <w:hyperlink r:id="rId6" w:history="1">
+        <w:r>
+          <w:rPr>
+            <w:rStyle w:val="a7"/>
+          </w:rPr>
+          <w:t>http://image.sinajs.cn/newchart/min/n/sz002230.gif</w:t>
+        </w:r>
+      </w:hyperlink>
+      <w:r>
+        <w:t>”</w:t>
+      </w:r>
+    </w:p>
+    <w:p>
+      <w:pPr>
+        <w:ind w:left="2100" w:firstLine="420"/>
+      </w:pPr>
+      <w:r>
+        <w:t>}</w:t>
+      </w:r>
+      <w:r>
+        <w:t>,</w:t>
+      </w:r>
+    </w:p>
+    <w:p>
+      <w:r>
+        <w:tab/>
+      </w:r>
+      <w:r>
+        <w:tab/>
+      </w:r>
+      <w:r>
+        <w:tab/>
+      </w:r>
+      <w:r>
+        <w:tab/>
+      </w:r>
+      <w:r>
+        <w:tab/>
+      </w:r>
+      <w:r>
+        <w:tab/>
+      </w:r>
+      <w:r>
+        <w:t>{</w:t>
+      </w:r>
+      <w:r>
+        <w:tab/>
+      </w:r>
+      <w:r>
+        <w:t>id:2</w:t>
+      </w:r>
+      <w:r>
+        <w:t>,</w:t>
+      </w:r>
+    </w:p>
+    <w:p>
+      <w:pPr>
+        <w:ind w:left="2520" w:firstLine="420"/>
+      </w:pPr>
+      <w:r>
+        <w:t>name:”</w:t>
+      </w:r>
+      <w:r>
+        <w:rPr>
+          <w:rFonts w:hint="eastAsia"/>
+        </w:rPr>
+        <w:t>平安</w:t>
+      </w:r>
+      <w:r>
+        <w:t>银行</w:t>
+      </w:r>
+      <w:r>
+        <w:t>”</w:t>
+      </w:r>
+      <w:r>
+        <w:rPr>
+          <w:rFonts w:hint="eastAsia"/>
+        </w:rPr>
+        <w:t>,</w:t>
+      </w:r>
+    </w:p>
+    <w:p>
+      <w:pPr>
+        <w:ind w:left="2940"/>
+      </w:pPr>
+      <w:r>
+        <w:t>exchange:”sz”,</w:t>
+      </w:r>
+    </w:p>
+    <w:p>
+      <w:pPr>
+        <w:ind w:left="2520" w:firstLine="420"/>
+      </w:pPr>
+      <w:r>
+        <w:t>code:”00000</w:t>
+      </w:r>
+      <w:r>
+        <w:t>2</w:t>
+      </w:r>
+      <w:r>
+        <w:t>”,</w:t>
+      </w:r>
+    </w:p>
+    <w:p>
+      <w:pPr>
+        <w:ind w:left="2520" w:firstLine="420"/>
+      </w:pPr>
+      <w:r>
+        <w:t>url:”</w:t>
+      </w:r>
+      <w:r>
+        <w:t xml:space="preserve"> </w:t>
+      </w:r>
+      <w:hyperlink r:id="rId7" w:history="1">
+        <w:r>
+          <w:rPr>
+            <w:rStyle w:val="a7"/>
+          </w:rPr>
+          <w:t>http://image.sinajs.cn/newchart/min/n/sz002230.gif</w:t>
+        </w:r>
+      </w:hyperlink>
+      <w:r>
+        <w:t>”</w:t>
+      </w:r>
+    </w:p>
+    <w:p>
+      <w:pPr>
+        <w:ind w:left="2100" w:firstLine="420"/>
+        <w:rPr>
+          <w:rFonts w:hint="eastAsia"/>
+        </w:rPr>
+      </w:pPr>
+      <w:r>
+        <w:t>}</w:t>
+      </w:r>
+    </w:p>
+    <w:p>
+      <w:pPr>
+        <w:ind w:left="2100" w:firstLine="420"/>
+        <w:rPr>
+          <w:rFonts w:hint="eastAsia"/>
+        </w:rPr>
+      </w:pPr>
+      <w:r>
+        <w:rPr>
+          <w:rFonts w:hint="eastAsia"/>
+        </w:rPr>
+        <w:t>]</w:t>
+      </w:r>
+    </w:p>
+    <w:p>
+      <w:pPr>
+        <w:ind w:left="840" w:firstLine="420"/>
+      </w:pPr>
+      <w:r>
+        <w:rPr>
+          <w:rFonts w:hint="eastAsia"/>
+        </w:rPr>
+        <w:t>}</w:t>
+      </w:r>
+    </w:p>
+    <w:p>
+      <w:r>
+        <w:rPr>
+          <w:rFonts w:hint="eastAsia"/>
+        </w:rPr>
+        <w:t>}</w:t>
+      </w:r>
+    </w:p>
+    <w:p>
+      <w:pPr>
+        <w:pStyle w:val="2"/>
+        <w:rPr>
+          <w:rFonts w:hint="eastAsia"/>
+        </w:rPr>
+      </w:pPr>
+      <w:r>
+        <w:t>9</w:t>
+      </w:r>
+      <w:r>
+        <w:rPr>
+          <w:rFonts w:hint="eastAsia"/>
+        </w:rPr>
+        <w:t>、</w:t>
+      </w:r>
+      <w:r>
+        <w:rPr>
+          <w:rFonts w:hint="eastAsia"/>
+        </w:rPr>
+        <w:t>个人信息</w:t>
+      </w:r>
+      <w:r>
+        <w:t>查询</w:t>
+      </w:r>
+    </w:p>
+    <w:p>
+      <w:r>
+        <w:rPr>
+          <w:rFonts w:hint="eastAsia"/>
+        </w:rPr>
+        <w:t>接口：</w:t>
+      </w:r>
+      <w:r>
+        <w:rPr>
+          <w:rFonts w:hint="eastAsia"/>
+        </w:rPr>
+        <w:t>key/web/stock/</w:t>
+      </w:r>
+      <w:r>
+        <w:t>user</w:t>
+      </w:r>
+      <w:r>
+        <w:rPr>
+          <w:rFonts w:hint="eastAsia"/>
+        </w:rPr>
+        <w:t>.json</w:t>
+      </w:r>
+    </w:p>
+    <w:p>
+      <w:r>
+        <w:t>方法</w:t>
+      </w:r>
+      <w:r>
+        <w:rPr>
+          <w:rFonts w:hint="eastAsia"/>
+        </w:rPr>
+        <w:t>：</w:t>
+      </w:r>
+      <w:r>
+        <w:rPr>
+          <w:rFonts w:hint="eastAsia"/>
+        </w:rPr>
+        <w:t>post</w:t>
+      </w:r>
+    </w:p>
+    <w:p>
+      <w:r>
+        <w:rPr>
+          <w:rFonts w:hint="eastAsia"/>
+        </w:rPr>
+        <w:t>参数：</w:t>
+      </w:r>
+      <w:r>
+        <w:rPr>
+          <w:rFonts w:hint="eastAsia"/>
+        </w:rPr>
+        <w:t>无</w:t>
+      </w:r>
+    </w:p>
+    <w:p>
+      <w:r>
         <w:rPr>
           <w:rFonts w:hint="eastAsia"/>
         </w:rPr>
@@ -2908,6 +3637,56 @@
       </w:r>
     </w:p>
     <w:p>
+      <w:r>
+        <w:rPr>
+          <w:rFonts w:hint="eastAsia"/>
+        </w:rPr>
+        <w:t>{</w:t>
+      </w:r>
+    </w:p>
+    <w:p>
+      <w:r>
+        <w:rPr>
+          <w:rFonts w:hint="eastAsia"/>
+        </w:rPr>
+        <w:tab/>
+        <w:t>errCode</w:t>
+      </w:r>
+      <w:r>
+        <w:rPr>
+          <w:rFonts w:hint="eastAsia"/>
+        </w:rPr>
+        <w:t>：</w:t>
+      </w:r>
+      <w:r>
+        <w:rPr>
+          <w:rFonts w:hint="eastAsia"/>
+        </w:rPr>
+        <w:t>0</w:t>
+      </w:r>
+    </w:p>
+    <w:p>
+      <w:r>
+        <w:rPr>
+          <w:rFonts w:hint="eastAsia"/>
+        </w:rPr>
+        <w:tab/>
+        <w:t>errMsg</w:t>
+      </w:r>
+      <w:r>
+        <w:rPr>
+          <w:rFonts w:hint="eastAsia"/>
+        </w:rPr>
+        <w:t>：</w:t>
+      </w:r>
+      <w:r>
+        <w:rPr>
+          <w:rFonts w:hint="eastAsia"/>
+        </w:rPr>
+        <w:t>success</w:t>
+      </w:r>
+    </w:p>
+    <w:p>
       <w:pPr>
         <w:rPr>
           <w:rFonts w:hint="eastAsia"/>
@@ -2917,101 +3696,300 @@
         <w:rPr>
           <w:rFonts w:hint="eastAsia"/>
         </w:rPr>
+        <w:tab/>
+        <w:t>data</w:t>
+      </w:r>
+      <w:r>
+        <w:rPr>
+          <w:rFonts w:hint="eastAsia"/>
+        </w:rPr>
+        <w:t>：</w:t>
+      </w:r>
+      <w:r>
+        <w:tab/>
+      </w:r>
+      <w:r>
+        <w:rPr>
+          <w:rFonts w:hint="eastAsia"/>
+        </w:rPr>
         <w:t>{</w:t>
       </w:r>
     </w:p>
     <w:p>
+      <w:r>
+        <w:tab/>
+      </w:r>
+      <w:r>
+        <w:tab/>
+      </w:r>
+      <w:r>
+        <w:tab/>
+      </w:r>
+      <w:r>
+        <w:tab/>
+        <w:t>username:”</w:t>
+      </w:r>
+      <w:r>
+        <w:rPr>
+          <w:rFonts w:hint="eastAsia"/>
+        </w:rPr>
+        <w:t>测试</w:t>
+      </w:r>
+      <w:r>
+        <w:t>用户</w:t>
+      </w:r>
+      <w:r>
+        <w:t>”</w:t>
+      </w:r>
+    </w:p>
+    <w:p>
+      <w:r>
+        <w:tab/>
+      </w:r>
+      <w:r>
+        <w:tab/>
+      </w:r>
+      <w:r>
+        <w:tab/>
+      </w:r>
+      <w:r>
+        <w:tab/>
+        <w:t>collecting_stock:</w:t>
+      </w:r>
+      <w:r>
+        <w:tab/>
+        <w:t>[</w:t>
+      </w:r>
+    </w:p>
+    <w:p>
+      <w:r>
+        <w:tab/>
+      </w:r>
+      <w:r>
+        <w:tab/>
+      </w:r>
+      <w:r>
+        <w:tab/>
+      </w:r>
+      <w:r>
+        <w:tab/>
+      </w:r>
+      <w:r>
+        <w:tab/>
+      </w:r>
+      <w:r>
+        <w:tab/>
+      </w:r>
+      <w:r>
+        <w:tab/>
+      </w:r>
+      <w:r>
+        <w:tab/>
+      </w:r>
+      <w:r>
+        <w:t>{</w:t>
+      </w:r>
+      <w:r>
+        <w:tab/>
+        <w:t>id:1,</w:t>
+      </w:r>
+    </w:p>
+    <w:p>
       <w:pPr>
-        <w:rPr>
-          <w:rFonts w:hint="eastAsia"/>
-        </w:rPr>
+        <w:ind w:left="3360" w:firstLine="420"/>
       </w:pPr>
       <w:r>
-        <w:rPr>
-          <w:rFonts w:hint="eastAsia"/>
-        </w:rPr>
-        <w:tab/>
-        <w:t>errCode</w:t>
-      </w:r>
-      <w:r>
-        <w:rPr>
-          <w:rFonts w:hint="eastAsia"/>
-        </w:rPr>
-        <w:t>：</w:t>
-      </w:r>
-      <w:r>
-        <w:rPr>
-          <w:rFonts w:hint="eastAsia"/>
-        </w:rPr>
-        <w:t>0</w:t>
+        <w:t>name:”</w:t>
+      </w:r>
+      <w:r>
+        <w:rPr>
+          <w:rFonts w:hint="eastAsia"/>
+        </w:rPr>
+        <w:t>平安</w:t>
+      </w:r>
+      <w:r>
+        <w:t>银行</w:t>
+      </w:r>
+      <w:r>
+        <w:t>”</w:t>
+      </w:r>
+      <w:r>
+        <w:rPr>
+          <w:rFonts w:hint="eastAsia"/>
+        </w:rPr>
+        <w:t>,</w:t>
       </w:r>
     </w:p>
     <w:p>
       <w:pPr>
-        <w:rPr>
-          <w:rFonts w:hint="eastAsia"/>
-        </w:rPr>
+        <w:ind w:left="3360" w:firstLine="420"/>
       </w:pPr>
       <w:r>
-        <w:rPr>
-          <w:rFonts w:hint="eastAsia"/>
-        </w:rPr>
-        <w:tab/>
-        <w:t>errMsg</w:t>
-      </w:r>
-      <w:r>
-        <w:rPr>
-          <w:rFonts w:hint="eastAsia"/>
-        </w:rPr>
-        <w:t>：</w:t>
-      </w:r>
-      <w:r>
-        <w:rPr>
-          <w:rFonts w:hint="eastAsia"/>
-        </w:rPr>
-        <w:t>success</w:t>
+        <w:t>exchange:”sz”,</w:t>
       </w:r>
     </w:p>
     <w:p>
       <w:pPr>
-        <w:rPr>
-          <w:rFonts w:hint="eastAsia"/>
-        </w:rPr>
+        <w:ind w:left="3360" w:firstLine="420"/>
       </w:pPr>
       <w:r>
-        <w:rPr>
-          <w:rFonts w:hint="eastAsia"/>
-        </w:rPr>
-        <w:tab/>
-        <w:t>data</w:t>
-      </w:r>
-      <w:r>
-        <w:rPr>
-          <w:rFonts w:hint="eastAsia"/>
-        </w:rPr>
-        <w:t>：</w:t>
-      </w:r>
-      <w:r>
-        <w:rPr>
-          <w:rFonts w:hint="eastAsia"/>
-        </w:rPr>
-        <w:t xml:space="preserve"> true/false</w:t>
+        <w:lastRenderedPageBreak/>
+        <w:t>code:”000001”,</w:t>
       </w:r>
     </w:p>
     <w:p>
       <w:pPr>
-        <w:rPr>
-          <w:rFonts w:hint="eastAsia"/>
-        </w:rPr>
+        <w:ind w:left="3360" w:firstLine="420"/>
       </w:pPr>
       <w:r>
-        <w:rPr>
-          <w:rFonts w:hint="eastAsia"/>
-        </w:rPr>
+        <w:t>create_time:”2012-10-12  12:10</w:t>
+      </w:r>
+      <w:r>
+        <w:rPr>
+          <w:rFonts w:hint="eastAsia"/>
+        </w:rPr>
+        <w:t>:1</w:t>
+      </w:r>
+      <w:r>
+        <w:t>”</w:t>
+      </w:r>
+    </w:p>
+    <w:p>
+      <w:pPr>
+        <w:ind w:left="2940" w:firstLine="420"/>
+      </w:pPr>
+      <w:r>
+        <w:t>},</w:t>
+      </w:r>
+    </w:p>
+    <w:p>
+      <w:pPr>
+        <w:ind w:left="2940" w:firstLine="420"/>
+      </w:pPr>
+      <w:r>
+        <w:t>{</w:t>
+      </w:r>
+      <w:r>
+        <w:tab/>
+        <w:t>id:1,</w:t>
+      </w:r>
+    </w:p>
+    <w:p>
+      <w:pPr>
+        <w:ind w:left="3360" w:firstLine="420"/>
+      </w:pPr>
+      <w:r>
+        <w:t>name:”</w:t>
+      </w:r>
+      <w:r>
+        <w:rPr>
+          <w:rFonts w:hint="eastAsia"/>
+        </w:rPr>
+        <w:t>平安</w:t>
+      </w:r>
+      <w:r>
+        <w:t>银行</w:t>
+      </w:r>
+      <w:r>
+        <w:t>”</w:t>
+      </w:r>
+      <w:r>
+        <w:rPr>
+          <w:rFonts w:hint="eastAsia"/>
+        </w:rPr>
+        <w:t>,</w:t>
+      </w:r>
+    </w:p>
+    <w:p>
+      <w:pPr>
+        <w:ind w:left="3360" w:firstLine="420"/>
+      </w:pPr>
+      <w:r>
+        <w:t>exchange:”sz”,</w:t>
+      </w:r>
+    </w:p>
+    <w:p>
+      <w:pPr>
+        <w:ind w:left="3360" w:firstLine="420"/>
+      </w:pPr>
+      <w:r>
+        <w:t>code:”000001”,</w:t>
+      </w:r>
+    </w:p>
+    <w:p>
+      <w:pPr>
+        <w:ind w:left="3360" w:firstLine="420"/>
+      </w:pPr>
+      <w:r>
+        <w:t>create_time:”2012-10-12  12:10</w:t>
+      </w:r>
+      <w:r>
+        <w:rPr>
+          <w:rFonts w:hint="eastAsia"/>
+        </w:rPr>
+        <w:t>:1</w:t>
+      </w:r>
+      <w:r>
+        <w:t>”</w:t>
+      </w:r>
+    </w:p>
+    <w:p>
+      <w:pPr>
+        <w:ind w:left="2940" w:firstLine="420"/>
+        <w:rPr>
+          <w:rFonts w:hint="eastAsia"/>
+        </w:rPr>
+      </w:pPr>
+      <w:r>
         <w:t>}</w:t>
       </w:r>
-    </w:p>
-    <w:p/>
+      <w:bookmarkStart w:id="0" w:name="_GoBack"/>
+      <w:bookmarkEnd w:id="0"/>
+    </w:p>
+    <w:p>
+      <w:pPr>
+        <w:ind w:left="2940" w:firstLine="420"/>
+      </w:pPr>
+      <w:r>
+        <w:t>]</w:t>
+      </w:r>
+      <w:r>
+        <w:tab/>
+      </w:r>
+      <w:r>
+        <w:tab/>
+      </w:r>
+      <w:r>
+        <w:tab/>
+      </w:r>
+      <w:r>
+        <w:tab/>
+      </w:r>
+    </w:p>
+    <w:p>
+      <w:pPr>
+        <w:ind w:left="840" w:firstLine="420"/>
+      </w:pPr>
+      <w:r>
+        <w:rPr>
+          <w:rFonts w:hint="eastAsia"/>
+        </w:rPr>
+        <w:t>}</w:t>
+      </w:r>
+    </w:p>
+    <w:p>
+      <w:pPr>
+        <w:rPr>
+          <w:rFonts w:hint="eastAsia"/>
+        </w:rPr>
+      </w:pPr>
+      <w:r>
+        <w:rPr>
+          <w:rFonts w:hint="eastAsia"/>
+        </w:rPr>
+        <w:t>}</w:t>
+      </w:r>
+    </w:p>
     <w:sectPr>
       <w:pgSz w:w="11906" w:h="16838"/>
       <w:pgMar w:top="1440" w:right="1800" w:bottom="1440" w:left="1800" w:header="851" w:footer="992" w:gutter="0"/>
@@ -3023,15 +4001,15 @@
 </file>
 
 <file path=word/endnotes.xml><?xml version="1.0" encoding="utf-8"?>
-<w:endnotes xmlns:ve="http://schemas.openxmlformats.org/markup-compatibility/2006" xmlns:o="urn:schemas-microsoft-com:office:office" xmlns:r="http://schemas.openxmlformats.org/officeDocument/2006/relationships" xmlns:m="http://schemas.openxmlformats.org/officeDocument/2006/math" xmlns:v="urn:schemas-microsoft-com:vml" xmlns:wp="http://schemas.openxmlformats.org/drawingml/2006/wordprocessingDrawing" xmlns:w10="urn:schemas-microsoft-com:office:word" xmlns:w="http://schemas.openxmlformats.org/wordprocessingml/2006/main" xmlns:wne="http://schemas.microsoft.com/office/word/2006/wordml">
-  <w:endnote w:type="separator" w:id="0">
+<w:endnotes xmlns:wpc="http://schemas.microsoft.com/office/word/2010/wordprocessingCanvas" xmlns:mc="http://schemas.openxmlformats.org/markup-compatibility/2006" xmlns:o="urn:schemas-microsoft-com:office:office" xmlns:r="http://schemas.openxmlformats.org/officeDocument/2006/relationships" xmlns:m="http://schemas.openxmlformats.org/officeDocument/2006/math" xmlns:v="urn:schemas-microsoft-com:vml" xmlns:wp14="http://schemas.microsoft.com/office/word/2010/wordprocessingDrawing" xmlns:wp="http://schemas.openxmlformats.org/drawingml/2006/wordprocessingDrawing" xmlns:w10="urn:schemas-microsoft-com:office:word" xmlns:w="http://schemas.openxmlformats.org/wordprocessingml/2006/main" xmlns:w14="http://schemas.microsoft.com/office/word/2010/wordml" xmlns:w15="http://schemas.microsoft.com/office/word/2012/wordml" xmlns:wpg="http://schemas.microsoft.com/office/word/2010/wordprocessingGroup" xmlns:wpi="http://schemas.microsoft.com/office/word/2010/wordprocessingInk" xmlns:wne="http://schemas.microsoft.com/office/word/2006/wordml" xmlns:wps="http://schemas.microsoft.com/office/word/2010/wordprocessingShape" mc:Ignorable="w14 w15 wp14">
+  <w:endnote w:type="separator" w:id="-1">
     <w:p>
       <w:r>
         <w:separator/>
       </w:r>
     </w:p>
   </w:endnote>
-  <w:endnote w:type="continuationSeparator" w:id="1">
+  <w:endnote w:type="continuationSeparator" w:id="0">
     <w:p>
       <w:r>
         <w:continuationSeparator/>
@@ -3042,15 +4020,15 @@
 </file>
 
 <file path=word/footnotes.xml><?xml version="1.0" encoding="utf-8"?>
-<w:footnotes xmlns:ve="http://schemas.openxmlformats.org/markup-compatibility/2006" xmlns:o="urn:schemas-microsoft-com:office:office" xmlns:r="http://schemas.openxmlformats.org/officeDocument/2006/relationships" xmlns:m="http://schemas.openxmlformats.org/officeDocument/2006/math" xmlns:v="urn:schemas-microsoft-com:vml" xmlns:wp="http://schemas.openxmlformats.org/drawingml/2006/wordprocessingDrawing" xmlns:w10="urn:schemas-microsoft-com:office:word" xmlns:w="http://schemas.openxmlformats.org/wordprocessingml/2006/main" xmlns:wne="http://schemas.microsoft.com/office/word/2006/wordml">
-  <w:footnote w:type="separator" w:id="0">
+<w:footnotes xmlns:wpc="http://schemas.microsoft.com/office/word/2010/wordprocessingCanvas" xmlns:mc="http://schemas.openxmlformats.org/markup-compatibility/2006" xmlns:o="urn:schemas-microsoft-com:office:office" xmlns:r="http://schemas.openxmlformats.org/officeDocument/2006/relationships" xmlns:m="http://schemas.openxmlformats.org/officeDocument/2006/math" xmlns:v="urn:schemas-microsoft-com:vml" xmlns:wp14="http://schemas.microsoft.com/office/word/2010/wordprocessingDrawing" xmlns:wp="http://schemas.openxmlformats.org/drawingml/2006/wordprocessingDrawing" xmlns:w10="urn:schemas-microsoft-com:office:word" xmlns:w="http://schemas.openxmlformats.org/wordprocessingml/2006/main" xmlns:w14="http://schemas.microsoft.com/office/word/2010/wordml" xmlns:w15="http://schemas.microsoft.com/office/word/2012/wordml" xmlns:wpg="http://schemas.microsoft.com/office/word/2010/wordprocessingGroup" xmlns:wpi="http://schemas.microsoft.com/office/word/2010/wordprocessingInk" xmlns:wne="http://schemas.microsoft.com/office/word/2006/wordml" xmlns:wps="http://schemas.microsoft.com/office/word/2010/wordprocessingShape" mc:Ignorable="w14 w15 wp14">
+  <w:footnote w:type="separator" w:id="-1">
     <w:p>
       <w:r>
         <w:separator/>
       </w:r>
     </w:p>
   </w:footnote>
-  <w:footnote w:type="continuationSeparator" w:id="1">
+  <w:footnote w:type="continuationSeparator" w:id="0">
     <w:p>
       <w:r>
         <w:continuationSeparator/>
@@ -3061,7 +4039,7 @@
 </file>
 
 <file path=word/styles.xml><?xml version="1.0" encoding="utf-8"?>
-<w:styles xmlns:r="http://schemas.openxmlformats.org/officeDocument/2006/relationships" xmlns:w="http://schemas.openxmlformats.org/wordprocessingml/2006/main">
+<w:styles xmlns:mc="http://schemas.openxmlformats.org/markup-compatibility/2006" xmlns:r="http://schemas.openxmlformats.org/officeDocument/2006/relationships" xmlns:w="http://schemas.openxmlformats.org/wordprocessingml/2006/main" xmlns:w14="http://schemas.microsoft.com/office/word/2010/wordml" xmlns:w15="http://schemas.microsoft.com/office/word/2012/wordml" mc:Ignorable="w14 w15">
   <w:docDefaults>
     <w:rPrDefault>
       <w:rPr>
@@ -3074,144 +4052,378 @@
     </w:rPrDefault>
     <w:pPrDefault/>
   </w:docDefaults>
-  <w:latentStyles w:defLockedState="0" w:defUIPriority="99" w:defSemiHidden="1" w:defUnhideWhenUsed="1" w:defQFormat="0" w:count="267">
-    <w:lsdException w:name="Normal" w:semiHidden="0" w:uiPriority="0" w:unhideWhenUsed="0" w:qFormat="1"/>
-    <w:lsdException w:name="heading 1" w:semiHidden="0" w:uiPriority="9" w:unhideWhenUsed="0" w:qFormat="1"/>
-    <w:lsdException w:name="heading 2" w:uiPriority="9" w:qFormat="1"/>
-    <w:lsdException w:name="heading 3" w:uiPriority="9" w:qFormat="1"/>
-    <w:lsdException w:name="heading 4" w:uiPriority="9" w:qFormat="1"/>
-    <w:lsdException w:name="heading 5" w:uiPriority="9" w:qFormat="1"/>
-    <w:lsdException w:name="heading 6" w:uiPriority="9" w:qFormat="1"/>
-    <w:lsdException w:name="heading 7" w:uiPriority="9" w:qFormat="1"/>
-    <w:lsdException w:name="heading 8" w:uiPriority="9" w:qFormat="1"/>
-    <w:lsdException w:name="heading 9" w:uiPriority="9" w:qFormat="1"/>
-    <w:lsdException w:name="toc 1" w:uiPriority="39"/>
-    <w:lsdException w:name="toc 2" w:uiPriority="39"/>
-    <w:lsdException w:name="toc 3" w:uiPriority="39"/>
-    <w:lsdException w:name="toc 4" w:uiPriority="39"/>
-    <w:lsdException w:name="toc 5" w:uiPriority="39"/>
-    <w:lsdException w:name="toc 6" w:uiPriority="39"/>
-    <w:lsdException w:name="toc 7" w:uiPriority="39"/>
-    <w:lsdException w:name="toc 8" w:uiPriority="39"/>
-    <w:lsdException w:name="toc 9" w:uiPriority="39"/>
-    <w:lsdException w:name="caption" w:uiPriority="35" w:qFormat="1"/>
-    <w:lsdException w:name="Title" w:semiHidden="0" w:uiPriority="10" w:unhideWhenUsed="0" w:qFormat="1"/>
-    <w:lsdException w:name="Default Paragraph Font" w:uiPriority="1"/>
-    <w:lsdException w:name="Subtitle" w:semiHidden="0" w:uiPriority="11" w:unhideWhenUsed="0" w:qFormat="1"/>
-    <w:lsdException w:name="Strong" w:semiHidden="0" w:uiPriority="22" w:unhideWhenUsed="0" w:qFormat="1"/>
-    <w:lsdException w:name="Emphasis" w:semiHidden="0" w:uiPriority="20" w:unhideWhenUsed="0" w:qFormat="1"/>
-    <w:lsdException w:name="Table Grid" w:semiHidden="0" w:uiPriority="59" w:unhideWhenUsed="0"/>
-    <w:lsdException w:name="Placeholder Text" w:unhideWhenUsed="0"/>
-    <w:lsdException w:name="No Spacing" w:semiHidden="0" w:uiPriority="1" w:unhideWhenUsed="0" w:qFormat="1"/>
-    <w:lsdException w:name="Light Shading" w:semiHidden="0" w:uiPriority="60" w:unhideWhenUsed="0"/>
-    <w:lsdException w:name="Light List" w:semiHidden="0" w:uiPriority="61" w:unhideWhenUsed="0"/>
-    <w:lsdException w:name="Light Grid" w:semiHidden="0" w:uiPriority="62" w:unhideWhenUsed="0"/>
-    <w:lsdException w:name="Medium Shading 1" w:semiHidden="0" w:uiPriority="63" w:unhideWhenUsed="0"/>
-    <w:lsdException w:name="Medium Shading 2" w:semiHidden="0" w:uiPriority="64" w:unhideWhenUsed="0"/>
-    <w:lsdException w:name="Medium List 1" w:semiHidden="0" w:uiPriority="65" w:unhideWhenUsed="0"/>
-    <w:lsdException w:name="Medium List 2" w:semiHidden="0" w:uiPriority="66" w:unhideWhenUsed="0"/>
-    <w:lsdException w:name="Medium Grid 1" w:semiHidden="0" w:uiPriority="67" w:unhideWhenUsed="0"/>
-    <w:lsdException w:name="Medium Grid 2" w:semiHidden="0" w:uiPriority="68" w:unhideWhenUsed="0"/>
-    <w:lsdException w:name="Medium Grid 3" w:semiHidden="0" w:uiPriority="69" w:unhideWhenUsed="0"/>
-    <w:lsdException w:name="Dark List" w:semiHidden="0" w:uiPriority="70" w:unhideWhenUsed="0"/>
-    <w:lsdException w:name="Colorful Shading" w:semiHidden="0" w:uiPriority="71" w:unhideWhenUsed="0"/>
-    <w:lsdException w:name="Colorful List" w:semiHidden="0" w:uiPriority="72" w:unhideWhenUsed="0"/>
-    <w:lsdException w:name="Colorful Grid" w:semiHidden="0" w:uiPriority="73" w:unhideWhenUsed="0"/>
-    <w:lsdException w:name="Light Shading Accent 1" w:semiHidden="0" w:uiPriority="60" w:unhideWhenUsed="0"/>
-    <w:lsdException w:name="Light List Accent 1" w:semiHidden="0" w:uiPriority="61" w:unhideWhenUsed="0"/>
-    <w:lsdException w:name="Light Grid Accent 1" w:semiHidden="0" w:uiPriority="62" w:unhideWhenUsed="0"/>
-    <w:lsdException w:name="Medium Shading 1 Accent 1" w:semiHidden="0" w:uiPriority="63" w:unhideWhenUsed="0"/>
-    <w:lsdException w:name="Medium Shading 2 Accent 1" w:semiHidden="0" w:uiPriority="64" w:unhideWhenUsed="0"/>
-    <w:lsdException w:name="Medium List 1 Accent 1" w:semiHidden="0" w:uiPriority="65" w:unhideWhenUsed="0"/>
-    <w:lsdException w:name="Revision" w:unhideWhenUsed="0"/>
-    <w:lsdException w:name="List Paragraph" w:semiHidden="0" w:uiPriority="34" w:unhideWhenUsed="0" w:qFormat="1"/>
-    <w:lsdException w:name="Quote" w:semiHidden="0" w:uiPriority="29" w:unhideWhenUsed="0" w:qFormat="1"/>
-    <w:lsdException w:name="Intense Quote" w:semiHidden="0" w:uiPriority="30" w:unhideWhenUsed="0" w:qFormat="1"/>
-    <w:lsdException w:name="Medium List 2 Accent 1" w:semiHidden="0" w:uiPriority="66" w:unhideWhenUsed="0"/>
-    <w:lsdException w:name="Medium Grid 1 Accent 1" w:semiHidden="0" w:uiPriority="67" w:unhideWhenUsed="0"/>
-    <w:lsdException w:name="Medium Grid 2 Accent 1" w:semiHidden="0" w:uiPriority="68" w:unhideWhenUsed="0"/>
-    <w:lsdException w:name="Medium Grid 3 Accent 1" w:semiHidden="0" w:uiPriority="69" w:unhideWhenUsed="0"/>
-    <w:lsdException w:name="Dark List Accent 1" w:semiHidden="0" w:uiPriority="70" w:unhideWhenUsed="0"/>
-    <w:lsdException w:name="Colorful Shading Accent 1" w:semiHidden="0" w:uiPriority="71" w:unhideWhenUsed="0"/>
-    <w:lsdException w:name="Colorful List Accent 1" w:semiHidden="0" w:uiPriority="72" w:unhideWhenUsed="0"/>
-    <w:lsdException w:name="Colorful Grid Accent 1" w:semiHidden="0" w:uiPriority="73" w:unhideWhenUsed="0"/>
-    <w:lsdException w:name="Light Shading Accent 2" w:semiHidden="0" w:uiPriority="60" w:unhideWhenUsed="0"/>
-    <w:lsdException w:name="Light List Accent 2" w:semiHidden="0" w:uiPriority="61" w:unhideWhenUsed="0"/>
-    <w:lsdException w:name="Light Grid Accent 2" w:semiHidden="0" w:uiPriority="62" w:unhideWhenUsed="0"/>
-    <w:lsdException w:name="Medium Shading 1 Accent 2" w:semiHidden="0" w:uiPriority="63" w:unhideWhenUsed="0"/>
-    <w:lsdException w:name="Medium Shading 2 Accent 2" w:semiHidden="0" w:uiPriority="64" w:unhideWhenUsed="0"/>
-    <w:lsdException w:name="Medium List 1 Accent 2" w:semiHidden="0" w:uiPriority="65" w:unhideWhenUsed="0"/>
-    <w:lsdException w:name="Medium List 2 Accent 2" w:semiHidden="0" w:uiPriority="66" w:unhideWhenUsed="0"/>
-    <w:lsdException w:name="Medium Grid 1 Accent 2" w:semiHidden="0" w:uiPriority="67" w:unhideWhenUsed="0"/>
-    <w:lsdException w:name="Medium Grid 2 Accent 2" w:semiHidden="0" w:uiPriority="68" w:unhideWhenUsed="0"/>
-    <w:lsdException w:name="Medium Grid 3 Accent 2" w:semiHidden="0" w:uiPriority="69" w:unhideWhenUsed="0"/>
-    <w:lsdException w:name="Dark List Accent 2" w:semiHidden="0" w:uiPriority="70" w:unhideWhenUsed="0"/>
-    <w:lsdException w:name="Colorful Shading Accent 2" w:semiHidden="0" w:uiPriority="71" w:unhideWhenUsed="0"/>
-    <w:lsdException w:name="Colorful List Accent 2" w:semiHidden="0" w:uiPriority="72" w:unhideWhenUsed="0"/>
-    <w:lsdException w:name="Colorful Grid Accent 2" w:semiHidden="0" w:uiPriority="73" w:unhideWhenUsed="0"/>
-    <w:lsdException w:name="Light Shading Accent 3" w:semiHidden="0" w:uiPriority="60" w:unhideWhenUsed="0"/>
-    <w:lsdException w:name="Light List Accent 3" w:semiHidden="0" w:uiPriority="61" w:unhideWhenUsed="0"/>
-    <w:lsdException w:name="Light Grid Accent 3" w:semiHidden="0" w:uiPriority="62" w:unhideWhenUsed="0"/>
-    <w:lsdException w:name="Medium Shading 1 Accent 3" w:semiHidden="0" w:uiPriority="63" w:unhideWhenUsed="0"/>
-    <w:lsdException w:name="Medium Shading 2 Accent 3" w:semiHidden="0" w:uiPriority="64" w:unhideWhenUsed="0"/>
-    <w:lsdException w:name="Medium List 1 Accent 3" w:semiHidden="0" w:uiPriority="65" w:unhideWhenUsed="0"/>
-    <w:lsdException w:name="Medium List 2 Accent 3" w:semiHidden="0" w:uiPriority="66" w:unhideWhenUsed="0"/>
-    <w:lsdException w:name="Medium Grid 1 Accent 3" w:semiHidden="0" w:uiPriority="67" w:unhideWhenUsed="0"/>
-    <w:lsdException w:name="Medium Grid 2 Accent 3" w:semiHidden="0" w:uiPriority="68" w:unhideWhenUsed="0"/>
-    <w:lsdException w:name="Medium Grid 3 Accent 3" w:semiHidden="0" w:uiPriority="69" w:unhideWhenUsed="0"/>
-    <w:lsdException w:name="Dark List Accent 3" w:semiHidden="0" w:uiPriority="70" w:unhideWhenUsed="0"/>
-    <w:lsdException w:name="Colorful Shading Accent 3" w:semiHidden="0" w:uiPriority="71" w:unhideWhenUsed="0"/>
-    <w:lsdException w:name="Colorful List Accent 3" w:semiHidden="0" w:uiPriority="72" w:unhideWhenUsed="0"/>
-    <w:lsdException w:name="Colorful Grid Accent 3" w:semiHidden="0" w:uiPriority="73" w:unhideWhenUsed="0"/>
-    <w:lsdException w:name="Light Shading Accent 4" w:semiHidden="0" w:uiPriority="60" w:unhideWhenUsed="0"/>
-    <w:lsdException w:name="Light List Accent 4" w:semiHidden="0" w:uiPriority="61" w:unhideWhenUsed="0"/>
-    <w:lsdException w:name="Light Grid Accent 4" w:semiHidden="0" w:uiPriority="62" w:unhideWhenUsed="0"/>
-    <w:lsdException w:name="Medium Shading 1 Accent 4" w:semiHidden="0" w:uiPriority="63" w:unhideWhenUsed="0"/>
-    <w:lsdException w:name="Medium Shading 2 Accent 4" w:semiHidden="0" w:uiPriority="64" w:unhideWhenUsed="0"/>
-    <w:lsdException w:name="Medium List 1 Accent 4" w:semiHidden="0" w:uiPriority="65" w:unhideWhenUsed="0"/>
-    <w:lsdException w:name="Medium List 2 Accent 4" w:semiHidden="0" w:uiPriority="66" w:unhideWhenUsed="0"/>
-    <w:lsdException w:name="Medium Grid 1 Accent 4" w:semiHidden="0" w:uiPriority="67" w:unhideWhenUsed="0"/>
-    <w:lsdException w:name="Medium Grid 2 Accent 4" w:semiHidden="0" w:uiPriority="68" w:unhideWhenUsed="0"/>
-    <w:lsdException w:name="Medium Grid 3 Accent 4" w:semiHidden="0" w:uiPriority="69" w:unhideWhenUsed="0"/>
-    <w:lsdException w:name="Dark List Accent 4" w:semiHidden="0" w:uiPriority="70" w:unhideWhenUsed="0"/>
-    <w:lsdException w:name="Colorful Shading Accent 4" w:semiHidden="0" w:uiPriority="71" w:unhideWhenUsed="0"/>
-    <w:lsdException w:name="Colorful List Accent 4" w:semiHidden="0" w:uiPriority="72" w:unhideWhenUsed="0"/>
-    <w:lsdException w:name="Colorful Grid Accent 4" w:semiHidden="0" w:uiPriority="73" w:unhideWhenUsed="0"/>
-    <w:lsdException w:name="Light Shading Accent 5" w:semiHidden="0" w:uiPriority="60" w:unhideWhenUsed="0"/>
-    <w:lsdException w:name="Light List Accent 5" w:semiHidden="0" w:uiPriority="61" w:unhideWhenUsed="0"/>
-    <w:lsdException w:name="Light Grid Accent 5" w:semiHidden="0" w:uiPriority="62" w:unhideWhenUsed="0"/>
-    <w:lsdException w:name="Medium Shading 1 Accent 5" w:semiHidden="0" w:uiPriority="63" w:unhideWhenUsed="0"/>
-    <w:lsdException w:name="Medium Shading 2 Accent 5" w:semiHidden="0" w:uiPriority="64" w:unhideWhenUsed="0"/>
-    <w:lsdException w:name="Medium List 1 Accent 5" w:semiHidden="0" w:uiPriority="65" w:unhideWhenUsed="0"/>
-    <w:lsdException w:name="Medium List 2 Accent 5" w:semiHidden="0" w:uiPriority="66" w:unhideWhenUsed="0"/>
-    <w:lsdException w:name="Medium Grid 1 Accent 5" w:semiHidden="0" w:uiPriority="67" w:unhideWhenUsed="0"/>
-    <w:lsdException w:name="Medium Grid 2 Accent 5" w:semiHidden="0" w:uiPriority="68" w:unhideWhenUsed="0"/>
-    <w:lsdException w:name="Medium Grid 3 Accent 5" w:semiHidden="0" w:uiPriority="69" w:unhideWhenUsed="0"/>
-    <w:lsdException w:name="Dark List Accent 5" w:semiHidden="0" w:uiPriority="70" w:unhideWhenUsed="0"/>
-    <w:lsdException w:name="Colorful Shading Accent 5" w:semiHidden="0" w:uiPriority="71" w:unhideWhenUsed="0"/>
-    <w:lsdException w:name="Colorful List Accent 5" w:semiHidden="0" w:uiPriority="72" w:unhideWhenUsed="0"/>
-    <w:lsdException w:name="Colorful Grid Accent 5" w:semiHidden="0" w:uiPriority="73" w:unhideWhenUsed="0"/>
-    <w:lsdException w:name="Light Shading Accent 6" w:semiHidden="0" w:uiPriority="60" w:unhideWhenUsed="0"/>
-    <w:lsdException w:name="Light List Accent 6" w:semiHidden="0" w:uiPriority="61" w:unhideWhenUsed="0"/>
-    <w:lsdException w:name="Light Grid Accent 6" w:semiHidden="0" w:uiPriority="62" w:unhideWhenUsed="0"/>
-    <w:lsdException w:name="Medium Shading 1 Accent 6" w:semiHidden="0" w:uiPriority="63" w:unhideWhenUsed="0"/>
-    <w:lsdException w:name="Medium Shading 2 Accent 6" w:semiHidden="0" w:uiPriority="64" w:unhideWhenUsed="0"/>
-    <w:lsdException w:name="Medium List 1 Accent 6" w:semiHidden="0" w:uiPriority="65" w:unhideWhenUsed="0"/>
-    <w:lsdException w:name="Medium List 2 Accent 6" w:semiHidden="0" w:uiPriority="66" w:unhideWhenUsed="0"/>
-    <w:lsdException w:name="Medium Grid 1 Accent 6" w:semiHidden="0" w:uiPriority="67" w:unhideWhenUsed="0"/>
-    <w:lsdException w:name="Medium Grid 2 Accent 6" w:semiHidden="0" w:uiPriority="68" w:unhideWhenUsed="0"/>
-    <w:lsdException w:name="Medium Grid 3 Accent 6" w:semiHidden="0" w:uiPriority="69" w:unhideWhenUsed="0"/>
-    <w:lsdException w:name="Dark List Accent 6" w:semiHidden="0" w:uiPriority="70" w:unhideWhenUsed="0"/>
-    <w:lsdException w:name="Colorful Shading Accent 6" w:semiHidden="0" w:uiPriority="71" w:unhideWhenUsed="0"/>
-    <w:lsdException w:name="Colorful List Accent 6" w:semiHidden="0" w:uiPriority="72" w:unhideWhenUsed="0"/>
-    <w:lsdException w:name="Colorful Grid Accent 6" w:semiHidden="0" w:uiPriority="73" w:unhideWhenUsed="0"/>
-    <w:lsdException w:name="Subtle Emphasis" w:semiHidden="0" w:uiPriority="19" w:unhideWhenUsed="0" w:qFormat="1"/>
-    <w:lsdException w:name="Intense Emphasis" w:semiHidden="0" w:uiPriority="21" w:unhideWhenUsed="0" w:qFormat="1"/>
-    <w:lsdException w:name="Subtle Reference" w:semiHidden="0" w:uiPriority="31" w:unhideWhenUsed="0" w:qFormat="1"/>
-    <w:lsdException w:name="Intense Reference" w:semiHidden="0" w:uiPriority="32" w:unhideWhenUsed="0" w:qFormat="1"/>
-    <w:lsdException w:name="Book Title" w:semiHidden="0" w:uiPriority="33" w:unhideWhenUsed="0" w:qFormat="1"/>
-    <w:lsdException w:name="Bibliography" w:uiPriority="37"/>
-    <w:lsdException w:name="TOC Heading" w:uiPriority="39" w:qFormat="1"/>
+  <w:latentStyles w:defLockedState="0" w:defUIPriority="99" w:defSemiHidden="0" w:defUnhideWhenUsed="0" w:defQFormat="0" w:count="371">
+    <w:lsdException w:name="Normal" w:uiPriority="0" w:qFormat="1"/>
+    <w:lsdException w:name="heading 1" w:uiPriority="9" w:qFormat="1"/>
+    <w:lsdException w:name="heading 2" w:semiHidden="1" w:uiPriority="9" w:unhideWhenUsed="1" w:qFormat="1"/>
+    <w:lsdException w:name="heading 3" w:semiHidden="1" w:uiPriority="9" w:unhideWhenUsed="1" w:qFormat="1"/>
+    <w:lsdException w:name="heading 4" w:semiHidden="1" w:uiPriority="9" w:unhideWhenUsed="1" w:qFormat="1"/>
+    <w:lsdException w:name="heading 5" w:semiHidden="1" w:uiPriority="9" w:unhideWhenUsed="1" w:qFormat="1"/>
+    <w:lsdException w:name="heading 6" w:semiHidden="1" w:uiPriority="9" w:unhideWhenUsed="1" w:qFormat="1"/>
+    <w:lsdException w:name="heading 7" w:semiHidden="1" w:uiPriority="9" w:unhideWhenUsed="1" w:qFormat="1"/>
+    <w:lsdException w:name="heading 8" w:semiHidden="1" w:uiPriority="9" w:unhideWhenUsed="1" w:qFormat="1"/>
+    <w:lsdException w:name="heading 9" w:semiHidden="1" w:uiPriority="9" w:unhideWhenUsed="1" w:qFormat="1"/>
+    <w:lsdException w:name="index 1" w:semiHidden="1" w:unhideWhenUsed="1"/>
+    <w:lsdException w:name="index 2" w:semiHidden="1" w:unhideWhenUsed="1"/>
+    <w:lsdException w:name="index 3" w:semiHidden="1" w:unhideWhenUsed="1"/>
+    <w:lsdException w:name="index 4" w:semiHidden="1" w:unhideWhenUsed="1"/>
+    <w:lsdException w:name="index 5" w:semiHidden="1" w:unhideWhenUsed="1"/>
+    <w:lsdException w:name="index 6" w:semiHidden="1" w:unhideWhenUsed="1"/>
+    <w:lsdException w:name="index 7" w:semiHidden="1" w:unhideWhenUsed="1"/>
+    <w:lsdException w:name="index 8" w:semiHidden="1" w:unhideWhenUsed="1"/>
+    <w:lsdException w:name="index 9" w:semiHidden="1" w:unhideWhenUsed="1"/>
+    <w:lsdException w:name="toc 1" w:semiHidden="1" w:uiPriority="39" w:unhideWhenUsed="1"/>
+    <w:lsdException w:name="toc 2" w:semiHidden="1" w:uiPriority="39" w:unhideWhenUsed="1"/>
+    <w:lsdException w:name="toc 3" w:semiHidden="1" w:uiPriority="39" w:unhideWhenUsed="1"/>
+    <w:lsdException w:name="toc 4" w:semiHidden="1" w:uiPriority="39" w:unhideWhenUsed="1"/>
+    <w:lsdException w:name="toc 5" w:semiHidden="1" w:uiPriority="39" w:unhideWhenUsed="1"/>
+    <w:lsdException w:name="toc 6" w:semiHidden="1" w:uiPriority="39" w:unhideWhenUsed="1"/>
+    <w:lsdException w:name="toc 7" w:semiHidden="1" w:uiPriority="39" w:unhideWhenUsed="1"/>
+    <w:lsdException w:name="toc 8" w:semiHidden="1" w:uiPriority="39" w:unhideWhenUsed="1"/>
+    <w:lsdException w:name="toc 9" w:semiHidden="1" w:uiPriority="39" w:unhideWhenUsed="1"/>
+    <w:lsdException w:name="Normal Indent" w:semiHidden="1" w:unhideWhenUsed="1"/>
+    <w:lsdException w:name="footnote text" w:semiHidden="1" w:unhideWhenUsed="1"/>
+    <w:lsdException w:name="annotation text" w:semiHidden="1" w:unhideWhenUsed="1"/>
+    <w:lsdException w:name="header" w:semiHidden="1" w:unhideWhenUsed="1"/>
+    <w:lsdException w:name="footer" w:semiHidden="1" w:unhideWhenUsed="1"/>
+    <w:lsdException w:name="index heading" w:semiHidden="1" w:unhideWhenUsed="1"/>
+    <w:lsdException w:name="caption" w:semiHidden="1" w:uiPriority="35" w:unhideWhenUsed="1" w:qFormat="1"/>
+    <w:lsdException w:name="table of figures" w:semiHidden="1" w:unhideWhenUsed="1"/>
+    <w:lsdException w:name="envelope address" w:semiHidden="1" w:unhideWhenUsed="1"/>
+    <w:lsdException w:name="envelope return" w:semiHidden="1" w:unhideWhenUsed="1"/>
+    <w:lsdException w:name="footnote reference" w:semiHidden="1" w:unhideWhenUsed="1"/>
+    <w:lsdException w:name="annotation reference" w:semiHidden="1" w:unhideWhenUsed="1"/>
+    <w:lsdException w:name="line number" w:semiHidden="1" w:unhideWhenUsed="1"/>
+    <w:lsdException w:name="page number" w:semiHidden="1" w:unhideWhenUsed="1"/>
+    <w:lsdException w:name="endnote reference" w:semiHidden="1" w:unhideWhenUsed="1"/>
+    <w:lsdException w:name="endnote text" w:semiHidden="1" w:unhideWhenUsed="1"/>
+    <w:lsdException w:name="table of authorities" w:semiHidden="1" w:unhideWhenUsed="1"/>
+    <w:lsdException w:name="macro" w:semiHidden="1" w:unhideWhenUsed="1"/>
+    <w:lsdException w:name="toa heading" w:semiHidden="1" w:unhideWhenUsed="1"/>
+    <w:lsdException w:name="List" w:semiHidden="1" w:unhideWhenUsed="1"/>
+    <w:lsdException w:name="List Bullet" w:semiHidden="1" w:unhideWhenUsed="1"/>
+    <w:lsdException w:name="List Number" w:semiHidden="1" w:unhideWhenUsed="1"/>
+    <w:lsdException w:name="List 2" w:semiHidden="1" w:unhideWhenUsed="1"/>
+    <w:lsdException w:name="List 3" w:semiHidden="1" w:unhideWhenUsed="1"/>
+    <w:lsdException w:name="List 4" w:semiHidden="1" w:unhideWhenUsed="1"/>
+    <w:lsdException w:name="List 5" w:semiHidden="1" w:unhideWhenUsed="1"/>
+    <w:lsdException w:name="List Bullet 2" w:semiHidden="1" w:unhideWhenUsed="1"/>
+    <w:lsdException w:name="List Bullet 3" w:semiHidden="1" w:unhideWhenUsed="1"/>
+    <w:lsdException w:name="List Bullet 4" w:semiHidden="1" w:unhideWhenUsed="1"/>
+    <w:lsdException w:name="List Bullet 5" w:semiHidden="1" w:unhideWhenUsed="1"/>
+    <w:lsdException w:name="List Number 2" w:semiHidden="1" w:unhideWhenUsed="1"/>
+    <w:lsdException w:name="List Number 3" w:semiHidden="1" w:unhideWhenUsed="1"/>
+    <w:lsdException w:name="List Number 4" w:semiHidden="1" w:unhideWhenUsed="1"/>
+    <w:lsdException w:name="List Number 5" w:semiHidden="1" w:unhideWhenUsed="1"/>
+    <w:lsdException w:name="Title" w:uiPriority="10" w:qFormat="1"/>
+    <w:lsdException w:name="Closing" w:semiHidden="1" w:unhideWhenUsed="1"/>
+    <w:lsdException w:name="Signature" w:semiHidden="1" w:unhideWhenUsed="1"/>
+    <w:lsdException w:name="Default Paragraph Font" w:semiHidden="1" w:uiPriority="1" w:unhideWhenUsed="1"/>
+    <w:lsdException w:name="Body Text" w:semiHidden="1" w:unhideWhenUsed="1"/>
+    <w:lsdException w:name="Body Text Indent" w:semiHidden="1" w:unhideWhenUsed="1"/>
+    <w:lsdException w:name="List Continue" w:semiHidden="1" w:unhideWhenUsed="1"/>
+    <w:lsdException w:name="List Continue 2" w:semiHidden="1" w:unhideWhenUsed="1"/>
+    <w:lsdException w:name="List Continue 3" w:semiHidden="1" w:unhideWhenUsed="1"/>
+    <w:lsdException w:name="List Continue 4" w:semiHidden="1" w:unhideWhenUsed="1"/>
+    <w:lsdException w:name="List Continue 5" w:semiHidden="1" w:unhideWhenUsed="1"/>
+    <w:lsdException w:name="Message Header" w:semiHidden="1" w:unhideWhenUsed="1"/>
+    <w:lsdException w:name="Subtitle" w:uiPriority="11" w:qFormat="1"/>
+    <w:lsdException w:name="Salutation" w:semiHidden="1" w:unhideWhenUsed="1"/>
+    <w:lsdException w:name="Date" w:semiHidden="1" w:unhideWhenUsed="1"/>
+    <w:lsdException w:name="Body Text First Indent" w:semiHidden="1" w:unhideWhenUsed="1"/>
+    <w:lsdException w:name="Body Text First Indent 2" w:semiHidden="1" w:unhideWhenUsed="1"/>
+    <w:lsdException w:name="Note Heading" w:semiHidden="1" w:unhideWhenUsed="1"/>
+    <w:lsdException w:name="Body Text 2" w:semiHidden="1" w:unhideWhenUsed="1"/>
+    <w:lsdException w:name="Body Text 3" w:semiHidden="1" w:unhideWhenUsed="1"/>
+    <w:lsdException w:name="Body Text Indent 2" w:semiHidden="1" w:unhideWhenUsed="1"/>
+    <w:lsdException w:name="Body Text Indent 3" w:semiHidden="1" w:unhideWhenUsed="1"/>
+    <w:lsdException w:name="Block Text" w:semiHidden="1" w:unhideWhenUsed="1"/>
+    <w:lsdException w:name="Hyperlink" w:semiHidden="1" w:unhideWhenUsed="1"/>
+    <w:lsdException w:name="FollowedHyperlink" w:semiHidden="1" w:unhideWhenUsed="1"/>
+    <w:lsdException w:name="Strong" w:uiPriority="22" w:qFormat="1"/>
+    <w:lsdException w:name="Emphasis" w:uiPriority="20" w:qFormat="1"/>
+    <w:lsdException w:name="Document Map" w:semiHidden="1" w:unhideWhenUsed="1"/>
+    <w:lsdException w:name="Plain Text" w:semiHidden="1" w:unhideWhenUsed="1"/>
+    <w:lsdException w:name="E-mail Signature" w:semiHidden="1" w:unhideWhenUsed="1"/>
+    <w:lsdException w:name="HTML Top of Form" w:semiHidden="1" w:unhideWhenUsed="1"/>
+    <w:lsdException w:name="HTML Bottom of Form" w:semiHidden="1" w:unhideWhenUsed="1"/>
+    <w:lsdException w:name="Normal (Web)" w:semiHidden="1" w:unhideWhenUsed="1"/>
+    <w:lsdException w:name="HTML Acronym" w:semiHidden="1" w:unhideWhenUsed="1"/>
+    <w:lsdException w:name="HTML Address" w:semiHidden="1" w:unhideWhenUsed="1"/>
+    <w:lsdException w:name="HTML Cite" w:semiHidden="1" w:unhideWhenUsed="1"/>
+    <w:lsdException w:name="HTML Code" w:semiHidden="1" w:unhideWhenUsed="1"/>
+    <w:lsdException w:name="HTML Definition" w:semiHidden="1" w:unhideWhenUsed="1"/>
+    <w:lsdException w:name="HTML Keyboard" w:semiHidden="1" w:unhideWhenUsed="1"/>
+    <w:lsdException w:name="HTML Preformatted" w:semiHidden="1" w:unhideWhenUsed="1"/>
+    <w:lsdException w:name="HTML Sample" w:semiHidden="1" w:unhideWhenUsed="1"/>
+    <w:lsdException w:name="HTML Typewriter" w:semiHidden="1" w:unhideWhenUsed="1"/>
+    <w:lsdException w:name="HTML Variable" w:semiHidden="1" w:unhideWhenUsed="1"/>
+    <w:lsdException w:name="Normal Table" w:semiHidden="1" w:unhideWhenUsed="1"/>
+    <w:lsdException w:name="annotation subject" w:semiHidden="1" w:unhideWhenUsed="1"/>
+    <w:lsdException w:name="No List" w:semiHidden="1" w:unhideWhenUsed="1"/>
+    <w:lsdException w:name="Outline List 1" w:semiHidden="1" w:unhideWhenUsed="1"/>
+    <w:lsdException w:name="Outline List 2" w:semiHidden="1" w:unhideWhenUsed="1"/>
+    <w:lsdException w:name="Outline List 3" w:semiHidden="1" w:unhideWhenUsed="1"/>
+    <w:lsdException w:name="Table Simple 1" w:semiHidden="1" w:unhideWhenUsed="1"/>
+    <w:lsdException w:name="Table Simple 2" w:semiHidden="1" w:unhideWhenUsed="1"/>
+    <w:lsdException w:name="Table Simple 3" w:semiHidden="1" w:unhideWhenUsed="1"/>
+    <w:lsdException w:name="Table Classic 1" w:semiHidden="1" w:unhideWhenUsed="1"/>
+    <w:lsdException w:name="Table Classic 2" w:semiHidden="1" w:unhideWhenUsed="1"/>
+    <w:lsdException w:name="Table Classic 3" w:semiHidden="1" w:unhideWhenUsed="1"/>
+    <w:lsdException w:name="Table Classic 4" w:semiHidden="1" w:unhideWhenUsed="1"/>
+    <w:lsdException w:name="Table Colorful 1" w:semiHidden="1" w:unhideWhenUsed="1"/>
+    <w:lsdException w:name="Table Colorful 2" w:semiHidden="1" w:unhideWhenUsed="1"/>
+    <w:lsdException w:name="Table Colorful 3" w:semiHidden="1" w:unhideWhenUsed="1"/>
+    <w:lsdException w:name="Table Columns 1" w:semiHidden="1" w:unhideWhenUsed="1"/>
+    <w:lsdException w:name="Table Columns 2" w:semiHidden="1" w:unhideWhenUsed="1"/>
+    <w:lsdException w:name="Table Columns 3" w:semiHidden="1" w:unhideWhenUsed="1"/>
+    <w:lsdException w:name="Table Columns 4" w:semiHidden="1" w:unhideWhenUsed="1"/>
+    <w:lsdException w:name="Table Columns 5" w:semiHidden="1" w:unhideWhenUsed="1"/>
+    <w:lsdException w:name="Table Grid 1" w:semiHidden="1" w:unhideWhenUsed="1"/>
+    <w:lsdException w:name="Table Grid 2" w:semiHidden="1" w:unhideWhenUsed="1"/>
+    <w:lsdException w:name="Table Grid 3" w:semiHidden="1" w:unhideWhenUsed="1"/>
+    <w:lsdException w:name="Table Grid 4" w:semiHidden="1" w:unhideWhenUsed="1"/>
+    <w:lsdException w:name="Table Grid 5" w:semiHidden="1" w:unhideWhenUsed="1"/>
+    <w:lsdException w:name="Table Grid 6" w:semiHidden="1" w:unhideWhenUsed="1"/>
+    <w:lsdException w:name="Table Grid 7" w:semiHidden="1" w:unhideWhenUsed="1"/>
+    <w:lsdException w:name="Table Grid 8" w:semiHidden="1" w:unhideWhenUsed="1"/>
+    <w:lsdException w:name="Table List 1" w:semiHidden="1" w:unhideWhenUsed="1"/>
+    <w:lsdException w:name="Table List 2" w:semiHidden="1" w:unhideWhenUsed="1"/>
+    <w:lsdException w:name="Table List 3" w:semiHidden="1" w:unhideWhenUsed="1"/>
+    <w:lsdException w:name="Table List 4" w:semiHidden="1" w:unhideWhenUsed="1"/>
+    <w:lsdException w:name="Table List 5" w:semiHidden="1" w:unhideWhenUsed="1"/>
+    <w:lsdException w:name="Table List 6" w:semiHidden="1" w:unhideWhenUsed="1"/>
+    <w:lsdException w:name="Table List 7" w:semiHidden="1" w:unhideWhenUsed="1"/>
+    <w:lsdException w:name="Table List 8" w:semiHidden="1" w:unhideWhenUsed="1"/>
+    <w:lsdException w:name="Table 3D effects 1" w:semiHidden="1" w:unhideWhenUsed="1"/>
+    <w:lsdException w:name="Table 3D effects 2" w:semiHidden="1" w:unhideWhenUsed="1"/>
+    <w:lsdException w:name="Table 3D effects 3" w:semiHidden="1" w:unhideWhenUsed="1"/>
+    <w:lsdException w:name="Table Contemporary" w:semiHidden="1" w:unhideWhenUsed="1"/>
+    <w:lsdException w:name="Table Elegant" w:semiHidden="1" w:unhideWhenUsed="1"/>
+    <w:lsdException w:name="Table Professional" w:semiHidden="1" w:unhideWhenUsed="1"/>
+    <w:lsdException w:name="Table Subtle 1" w:semiHidden="1" w:unhideWhenUsed="1"/>
+    <w:lsdException w:name="Table Subtle 2" w:semiHidden="1" w:unhideWhenUsed="1"/>
+    <w:lsdException w:name="Table Web 1" w:semiHidden="1" w:unhideWhenUsed="1"/>
+    <w:lsdException w:name="Table Web 2" w:semiHidden="1" w:unhideWhenUsed="1"/>
+    <w:lsdException w:name="Table Web 3" w:semiHidden="1" w:unhideWhenUsed="1"/>
+    <w:lsdException w:name="Balloon Text" w:semiHidden="1" w:unhideWhenUsed="1"/>
+    <w:lsdException w:name="Table Grid" w:uiPriority="59"/>
+    <w:lsdException w:name="Table Theme" w:semiHidden="1" w:unhideWhenUsed="1"/>
+    <w:lsdException w:name="Placeholder Text" w:semiHidden="1"/>
+    <w:lsdException w:name="No Spacing" w:uiPriority="1" w:qFormat="1"/>
+    <w:lsdException w:name="Light Shading" w:uiPriority="60"/>
+    <w:lsdException w:name="Light List" w:uiPriority="61"/>
+    <w:lsdException w:name="Light Grid" w:uiPriority="62"/>
+    <w:lsdException w:name="Medium Shading 1" w:uiPriority="63"/>
+    <w:lsdException w:name="Medium Shading 2" w:uiPriority="64"/>
+    <w:lsdException w:name="Medium List 1" w:uiPriority="65"/>
+    <w:lsdException w:name="Medium List 2" w:uiPriority="66"/>
+    <w:lsdException w:name="Medium Grid 1" w:uiPriority="67"/>
+    <w:lsdException w:name="Medium Grid 2" w:uiPriority="68"/>
+    <w:lsdException w:name="Medium Grid 3" w:uiPriority="69"/>
+    <w:lsdException w:name="Dark List" w:uiPriority="70"/>
+    <w:lsdException w:name="Colorful Shading" w:uiPriority="71"/>
+    <w:lsdException w:name="Colorful List" w:uiPriority="72"/>
+    <w:lsdException w:name="Colorful Grid" w:uiPriority="73"/>
+    <w:lsdException w:name="Light Shading Accent 1" w:uiPriority="60"/>
+    <w:lsdException w:name="Light List Accent 1" w:uiPriority="61"/>
+    <w:lsdException w:name="Light Grid Accent 1" w:uiPriority="62"/>
+    <w:lsdException w:name="Medium Shading 1 Accent 1" w:uiPriority="63"/>
+    <w:lsdException w:name="Medium Shading 2 Accent 1" w:uiPriority="64"/>
+    <w:lsdException w:name="Medium List 1 Accent 1" w:uiPriority="65"/>
+    <w:lsdException w:name="Revision" w:semiHidden="1"/>
+    <w:lsdException w:name="List Paragraph" w:uiPriority="34" w:qFormat="1"/>
+    <w:lsdException w:name="Quote" w:uiPriority="29" w:qFormat="1"/>
+    <w:lsdException w:name="Intense Quote" w:uiPriority="30" w:qFormat="1"/>
+    <w:lsdException w:name="Medium List 2 Accent 1" w:uiPriority="66"/>
+    <w:lsdException w:name="Medium Grid 1 Accent 1" w:uiPriority="67"/>
+    <w:lsdException w:name="Medium Grid 2 Accent 1" w:uiPriority="68"/>
+    <w:lsdException w:name="Medium Grid 3 Accent 1" w:uiPriority="69"/>
+    <w:lsdException w:name="Dark List Accent 1" w:uiPriority="70"/>
+    <w:lsdException w:name="Colorful Shading Accent 1" w:uiPriority="71"/>
+    <w:lsdException w:name="Colorful List Accent 1" w:uiPriority="72"/>
+    <w:lsdException w:name="Colorful Grid Accent 1" w:uiPriority="73"/>
+    <w:lsdException w:name="Light Shading Accent 2" w:uiPriority="60"/>
+    <w:lsdException w:name="Light List Accent 2" w:uiPriority="61"/>
+    <w:lsdException w:name="Light Grid Accent 2" w:uiPriority="62"/>
+    <w:lsdException w:name="Medium Shading 1 Accent 2" w:uiPriority="63"/>
+    <w:lsdException w:name="Medium Shading 2 Accent 2" w:uiPriority="64"/>
+    <w:lsdException w:name="Medium List 1 Accent 2" w:uiPriority="65"/>
+    <w:lsdException w:name="Medium List 2 Accent 2" w:uiPriority="66"/>
+    <w:lsdException w:name="Medium Grid 1 Accent 2" w:uiPriority="67"/>
+    <w:lsdException w:name="Medium Grid 2 Accent 2" w:uiPriority="68"/>
+    <w:lsdException w:name="Medium Grid 3 Accent 2" w:uiPriority="69"/>
+    <w:lsdException w:name="Dark List Accent 2" w:uiPriority="70"/>
+    <w:lsdException w:name="Colorful Shading Accent 2" w:uiPriority="71"/>
+    <w:lsdException w:name="Colorful List Accent 2" w:uiPriority="72"/>
+    <w:lsdException w:name="Colorful Grid Accent 2" w:uiPriority="73"/>
+    <w:lsdException w:name="Light Shading Accent 3" w:uiPriority="60"/>
+    <w:lsdException w:name="Light List Accent 3" w:uiPriority="61"/>
+    <w:lsdException w:name="Light Grid Accent 3" w:uiPriority="62"/>
+    <w:lsdException w:name="Medium Shading 1 Accent 3" w:uiPriority="63"/>
+    <w:lsdException w:name="Medium Shading 2 Accent 3" w:uiPriority="64"/>
+    <w:lsdException w:name="Medium List 1 Accent 3" w:uiPriority="65"/>
+    <w:lsdException w:name="Medium List 2 Accent 3" w:uiPriority="66"/>
+    <w:lsdException w:name="Medium Grid 1 Accent 3" w:uiPriority="67"/>
+    <w:lsdException w:name="Medium Grid 2 Accent 3" w:uiPriority="68"/>
+    <w:lsdException w:name="Medium Grid 3 Accent 3" w:uiPriority="69"/>
+    <w:lsdException w:name="Dark List Accent 3" w:uiPriority="70"/>
+    <w:lsdException w:name="Colorful Shading Accent 3" w:uiPriority="71"/>
+    <w:lsdException w:name="Colorful List Accent 3" w:uiPriority="72"/>
+    <w:lsdException w:name="Colorful Grid Accent 3" w:uiPriority="73"/>
+    <w:lsdException w:name="Light Shading Accent 4" w:uiPriority="60"/>
+    <w:lsdException w:name="Light List Accent 4" w:uiPriority="61"/>
+    <w:lsdException w:name="Light Grid Accent 4" w:uiPriority="62"/>
+    <w:lsdException w:name="Medium Shading 1 Accent 4" w:uiPriority="63"/>
+    <w:lsdException w:name="Medium Shading 2 Accent 4" w:uiPriority="64"/>
+    <w:lsdException w:name="Medium List 1 Accent 4" w:uiPriority="65"/>
+    <w:lsdException w:name="Medium List 2 Accent 4" w:uiPriority="66"/>
+    <w:lsdException w:name="Medium Grid 1 Accent 4" w:uiPriority="67"/>
+    <w:lsdException w:name="Medium Grid 2 Accent 4" w:uiPriority="68"/>
+    <w:lsdException w:name="Medium Grid 3 Accent 4" w:uiPriority="69"/>
+    <w:lsdException w:name="Dark List Accent 4" w:uiPriority="70"/>
+    <w:lsdException w:name="Colorful Shading Accent 4" w:uiPriority="71"/>
+    <w:lsdException w:name="Colorful List Accent 4" w:uiPriority="72"/>
+    <w:lsdException w:name="Colorful Grid Accent 4" w:uiPriority="73"/>
+    <w:lsdException w:name="Light Shading Accent 5" w:uiPriority="60"/>
+    <w:lsdException w:name="Light List Accent 5" w:uiPriority="61"/>
+    <w:lsdException w:name="Light Grid Accent 5" w:uiPriority="62"/>
+    <w:lsdException w:name="Medium Shading 1 Accent 5" w:uiPriority="63"/>
+    <w:lsdException w:name="Medium Shading 2 Accent 5" w:uiPriority="64"/>
+    <w:lsdException w:name="Medium List 1 Accent 5" w:uiPriority="65"/>
+    <w:lsdException w:name="Medium List 2 Accent 5" w:uiPriority="66"/>
+    <w:lsdException w:name="Medium Grid 1 Accent 5" w:uiPriority="67"/>
+    <w:lsdException w:name="Medium Grid 2 Accent 5" w:uiPriority="68"/>
+    <w:lsdException w:name="Medium Grid 3 Accent 5" w:uiPriority="69"/>
+    <w:lsdException w:name="Dark List Accent 5" w:uiPriority="70"/>
+    <w:lsdException w:name="Colorful Shading Accent 5" w:uiPriority="71"/>
+    <w:lsdException w:name="Colorful List Accent 5" w:uiPriority="72"/>
+    <w:lsdException w:name="Colorful Grid Accent 5" w:uiPriority="73"/>
+    <w:lsdException w:name="Light Shading Accent 6" w:uiPriority="60"/>
+    <w:lsdException w:name="Light List Accent 6" w:uiPriority="61"/>
+    <w:lsdException w:name="Light Grid Accent 6" w:uiPriority="62"/>
+    <w:lsdException w:name="Medium Shading 1 Accent 6" w:uiPriority="63"/>
+    <w:lsdException w:name="Medium Shading 2 Accent 6" w:uiPriority="64"/>
+    <w:lsdException w:name="Medium List 1 Accent 6" w:uiPriority="65"/>
+    <w:lsdException w:name="Medium List 2 Accent 6" w:uiPriority="66"/>
+    <w:lsdException w:name="Medium Grid 1 Accent 6" w:uiPriority="67"/>
+    <w:lsdException w:name="Medium Grid 2 Accent 6" w:uiPriority="68"/>
+    <w:lsdException w:name="Medium Grid 3 Accent 6" w:uiPriority="69"/>
+    <w:lsdException w:name="Dark List Accent 6" w:uiPriority="70"/>
+    <w:lsdException w:name="Colorful Shading Accent 6" w:uiPriority="71"/>
+    <w:lsdException w:name="Colorful List Accent 6" w:uiPriority="72"/>
+    <w:lsdException w:name="Colorful Grid Accent 6" w:uiPriority="73"/>
+    <w:lsdException w:name="Subtle Emphasis" w:uiPriority="19" w:qFormat="1"/>
+    <w:lsdException w:name="Intense Emphasis" w:uiPriority="21" w:qFormat="1"/>
+    <w:lsdException w:name="Subtle Reference" w:uiPriority="31" w:qFormat="1"/>
+    <w:lsdException w:name="Intense Reference" w:uiPriority="32" w:qFormat="1"/>
+    <w:lsdException w:name="Book Title" w:uiPriority="33" w:qFormat="1"/>
+    <w:lsdException w:name="Bibliography" w:semiHidden="1" w:uiPriority="37" w:unhideWhenUsed="1"/>
+    <w:lsdException w:name="TOC Heading" w:semiHidden="1" w:uiPriority="39" w:unhideWhenUsed="1" w:qFormat="1"/>
+    <w:lsdException w:name="Plain Table 1" w:uiPriority="41"/>
+    <w:lsdException w:name="Plain Table 2" w:uiPriority="42"/>
+    <w:lsdException w:name="Plain Table 3" w:uiPriority="43"/>
+    <w:lsdException w:name="Plain Table 4" w:uiPriority="44"/>
+    <w:lsdException w:name="Plain Table 5" w:uiPriority="45"/>
+    <w:lsdException w:name="Grid Table Light" w:uiPriority="40"/>
+    <w:lsdException w:name="Grid Table 1 Light" w:uiPriority="46"/>
+    <w:lsdException w:name="Grid Table 2" w:uiPriority="47"/>
+    <w:lsdException w:name="Grid Table 3" w:uiPriority="48"/>
+    <w:lsdException w:name="Grid Table 4" w:uiPriority="49"/>
+    <w:lsdException w:name="Grid Table 5 Dark" w:uiPriority="50"/>
+    <w:lsdException w:name="Grid Table 6 Colorful" w:uiPriority="51"/>
+    <w:lsdException w:name="Grid Table 7 Colorful" w:uiPriority="52"/>
+    <w:lsdException w:name="Grid Table 1 Light Accent 1" w:uiPriority="46"/>
+    <w:lsdException w:name="Grid Table 2 Accent 1" w:uiPriority="47"/>
+    <w:lsdException w:name="Grid Table 3 Accent 1" w:uiPriority="48"/>
+    <w:lsdException w:name="Grid Table 4 Accent 1" w:uiPriority="49"/>
+    <w:lsdException w:name="Grid Table 5 Dark Accent 1" w:uiPriority="50"/>
+    <w:lsdException w:name="Grid Table 6 Colorful Accent 1" w:uiPriority="51"/>
+    <w:lsdException w:name="Grid Table 7 Colorful Accent 1" w:uiPriority="52"/>
+    <w:lsdException w:name="Grid Table 1 Light Accent 2" w:uiPriority="46"/>
+    <w:lsdException w:name="Grid Table 2 Accent 2" w:uiPriority="47"/>
+    <w:lsdException w:name="Grid Table 3 Accent 2" w:uiPriority="48"/>
+    <w:lsdException w:name="Grid Table 4 Accent 2" w:uiPriority="49"/>
+    <w:lsdException w:name="Grid Table 5 Dark Accent 2" w:uiPriority="50"/>
+    <w:lsdException w:name="Grid Table 6 Colorful Accent 2" w:uiPriority="51"/>
+    <w:lsdException w:name="Grid Table 7 Colorful Accent 2" w:uiPriority="52"/>
+    <w:lsdException w:name="Grid Table 1 Light Accent 3" w:uiPriority="46"/>
+    <w:lsdException w:name="Grid Table 2 Accent 3" w:uiPriority="47"/>
+    <w:lsdException w:name="Grid Table 3 Accent 3" w:uiPriority="48"/>
+    <w:lsdException w:name="Grid Table 4 Accent 3" w:uiPriority="49"/>
+    <w:lsdException w:name="Grid Table 5 Dark Accent 3" w:uiPriority="50"/>
+    <w:lsdException w:name="Grid Table 6 Colorful Accent 3" w:uiPriority="51"/>
+    <w:lsdException w:name="Grid Table 7 Colorful Accent 3" w:uiPriority="52"/>
+    <w:lsdException w:name="Grid Table 1 Light Accent 4" w:uiPriority="46"/>
+    <w:lsdException w:name="Grid Table 2 Accent 4" w:uiPriority="47"/>
+    <w:lsdException w:name="Grid Table 3 Accent 4" w:uiPriority="48"/>
+    <w:lsdException w:name="Grid Table 4 Accent 4" w:uiPriority="49"/>
+    <w:lsdException w:name="Grid Table 5 Dark Accent 4" w:uiPriority="50"/>
+    <w:lsdException w:name="Grid Table 6 Colorful Accent 4" w:uiPriority="51"/>
+    <w:lsdException w:name="Grid Table 7 Colorful Accent 4" w:uiPriority="52"/>
+    <w:lsdException w:name="Grid Table 1 Light Accent 5" w:uiPriority="46"/>
+    <w:lsdException w:name="Grid Table 2 Accent 5" w:uiPriority="47"/>
+    <w:lsdException w:name="Grid Table 3 Accent 5" w:uiPriority="48"/>
+    <w:lsdException w:name="Grid Table 4 Accent 5" w:uiPriority="49"/>
+    <w:lsdException w:name="Grid Table 5 Dark Accent 5" w:uiPriority="50"/>
+    <w:lsdException w:name="Grid Table 6 Colorful Accent 5" w:uiPriority="51"/>
+    <w:lsdException w:name="Grid Table 7 Colorful Accent 5" w:uiPriority="52"/>
+    <w:lsdException w:name="Grid Table 1 Light Accent 6" w:uiPriority="46"/>
+    <w:lsdException w:name="Grid Table 2 Accent 6" w:uiPriority="47"/>
+    <w:lsdException w:name="Grid Table 3 Accent 6" w:uiPriority="48"/>
+    <w:lsdException w:name="Grid Table 4 Accent 6" w:uiPriority="49"/>
+    <w:lsdException w:name="Grid Table 5 Dark Accent 6" w:uiPriority="50"/>
+    <w:lsdException w:name="Grid Table 6 Colorful Accent 6" w:uiPriority="51"/>
+    <w:lsdException w:name="Grid Table 7 Colorful Accent 6" w:uiPriority="52"/>
+    <w:lsdException w:name="List Table 1 Light" w:uiPriority="46"/>
+    <w:lsdException w:name="List Table 2" w:uiPriority="47"/>
+    <w:lsdException w:name="List Table 3" w:uiPriority="48"/>
+    <w:lsdException w:name="List Table 4" w:uiPriority="49"/>
+    <w:lsdException w:name="List Table 5 Dark" w:uiPriority="50"/>
+    <w:lsdException w:name="List Table 6 Colorful" w:uiPriority="51"/>
+    <w:lsdException w:name="List Table 7 Colorful" w:uiPriority="52"/>
+    <w:lsdException w:name="List Table 1 Light Accent 1" w:uiPriority="46"/>
+    <w:lsdException w:name="List Table 2 Accent 1" w:uiPriority="47"/>
+    <w:lsdException w:name="List Table 3 Accent 1" w:uiPriority="48"/>
+    <w:lsdException w:name="List Table 4 Accent 1" w:uiPriority="49"/>
+    <w:lsdException w:name="List Table 5 Dark Accent 1" w:uiPriority="50"/>
+    <w:lsdException w:name="List Table 6 Colorful Accent 1" w:uiPriority="51"/>
+    <w:lsdException w:name="List Table 7 Colorful Accent 1" w:uiPriority="52"/>
+    <w:lsdException w:name="List Table 1 Light Accent 2" w:uiPriority="46"/>
+    <w:lsdException w:name="List Table 2 Accent 2" w:uiPriority="47"/>
+    <w:lsdException w:name="List Table 3 Accent 2" w:uiPriority="48"/>
+    <w:lsdException w:name="List Table 4 Accent 2" w:uiPriority="49"/>
+    <w:lsdException w:name="List Table 5 Dark Accent 2" w:uiPriority="50"/>
+    <w:lsdException w:name="List Table 6 Colorful Accent 2" w:uiPriority="51"/>
+    <w:lsdException w:name="List Table 7 Colorful Accent 2" w:uiPriority="52"/>
+    <w:lsdException w:name="List Table 1 Light Accent 3" w:uiPriority="46"/>
+    <w:lsdException w:name="List Table 2 Accent 3" w:uiPriority="47"/>
+    <w:lsdException w:name="List Table 3 Accent 3" w:uiPriority="48"/>
+    <w:lsdException w:name="List Table 4 Accent 3" w:uiPriority="49"/>
+    <w:lsdException w:name="List Table 5 Dark Accent 3" w:uiPriority="50"/>
+    <w:lsdException w:name="List Table 6 Colorful Accent 3" w:uiPriority="51"/>
+    <w:lsdException w:name="List Table 7 Colorful Accent 3" w:uiPriority="52"/>
+    <w:lsdException w:name="List Table 1 Light Accent 4" w:uiPriority="46"/>
+    <w:lsdException w:name="List Table 2 Accent 4" w:uiPriority="47"/>
+    <w:lsdException w:name="List Table 3 Accent 4" w:uiPriority="48"/>
+    <w:lsdException w:name="List Table 4 Accent 4" w:uiPriority="49"/>
+    <w:lsdException w:name="List Table 5 Dark Accent 4" w:uiPriority="50"/>
+    <w:lsdException w:name="List Table 6 Colorful Accent 4" w:uiPriority="51"/>
+    <w:lsdException w:name="List Table 7 Colorful Accent 4" w:uiPriority="52"/>
+    <w:lsdException w:name="List Table 1 Light Accent 5" w:uiPriority="46"/>
+    <w:lsdException w:name="List Table 2 Accent 5" w:uiPriority="47"/>
+    <w:lsdException w:name="List Table 3 Accent 5" w:uiPriority="48"/>
+    <w:lsdException w:name="List Table 4 Accent 5" w:uiPriority="49"/>
+    <w:lsdException w:name="List Table 5 Dark Accent 5" w:uiPriority="50"/>
+    <w:lsdException w:name="List Table 6 Colorful Accent 5" w:uiPriority="51"/>
+    <w:lsdException w:name="List Table 7 Colorful Accent 5" w:uiPriority="52"/>
+    <w:lsdException w:name="List Table 1 Light Accent 6" w:uiPriority="46"/>
+    <w:lsdException w:name="List Table 2 Accent 6" w:uiPriority="47"/>
+    <w:lsdException w:name="List Table 3 Accent 6" w:uiPriority="48"/>
+    <w:lsdException w:name="List Table 4 Accent 6" w:uiPriority="49"/>
+    <w:lsdException w:name="List Table 5 Dark Accent 6" w:uiPriority="50"/>
+    <w:lsdException w:name="List Table 6 Colorful Accent 6" w:uiPriority="51"/>
+    <w:lsdException w:name="List Table 7 Colorful Accent 6" w:uiPriority="52"/>
   </w:latentStyles>
   <w:style w:type="paragraph" w:default="1" w:styleId="a">
     <w:name w:val="Normal"/>
@@ -3277,7 +4489,6 @@
     <w:uiPriority w:val="99"/>
     <w:semiHidden/>
     <w:unhideWhenUsed/>
-    <w:qFormat/>
     <w:tblPr>
       <w:tblInd w:w="0" w:type="dxa"/>
       <w:tblCellMar>
@@ -3424,7 +4635,6 @@
     <w:uiPriority w:val="59"/>
     <w:rsid w:val="00522F75"/>
     <w:tblPr>
-      <w:tblInd w:w="0" w:type="dxa"/>
       <w:tblBorders>
         <w:top w:val="single" w:sz="4" w:space="0" w:color="000000" w:themeColor="text1"/>
         <w:left w:val="single" w:sz="4" w:space="0" w:color="000000" w:themeColor="text1"/>
@@ -3433,13 +4643,67 @@
         <w:insideH w:val="single" w:sz="4" w:space="0" w:color="000000" w:themeColor="text1"/>
         <w:insideV w:val="single" w:sz="4" w:space="0" w:color="000000" w:themeColor="text1"/>
       </w:tblBorders>
-      <w:tblCellMar>
-        <w:top w:w="0" w:type="dxa"/>
-        <w:left w:w="108" w:type="dxa"/>
-        <w:bottom w:w="0" w:type="dxa"/>
-        <w:right w:w="108" w:type="dxa"/>
-      </w:tblCellMar>
     </w:tblPr>
+  </w:style>
+  <w:style w:type="character" w:styleId="a7">
+    <w:name w:val="Hyperlink"/>
+    <w:basedOn w:val="a0"/>
+    <w:uiPriority w:val="99"/>
+    <w:unhideWhenUsed/>
+    <w:rsid w:val="003E00CB"/>
+    <w:rPr>
+      <w:color w:val="0000FF" w:themeColor="hyperlink"/>
+      <w:u w:val="single"/>
+    </w:rPr>
+  </w:style>
+  <w:style w:type="paragraph" w:styleId="HTML">
+    <w:name w:val="HTML Preformatted"/>
+    <w:basedOn w:val="a"/>
+    <w:link w:val="HTMLChar"/>
+    <w:uiPriority w:val="99"/>
+    <w:unhideWhenUsed/>
+    <w:rsid w:val="003E00CB"/>
+    <w:pPr>
+      <w:widowControl/>
+      <w:tabs>
+        <w:tab w:val="left" w:pos="916"/>
+        <w:tab w:val="left" w:pos="1832"/>
+        <w:tab w:val="left" w:pos="2748"/>
+        <w:tab w:val="left" w:pos="3664"/>
+        <w:tab w:val="left" w:pos="4580"/>
+        <w:tab w:val="left" w:pos="5496"/>
+        <w:tab w:val="left" w:pos="6412"/>
+        <w:tab w:val="left" w:pos="7328"/>
+        <w:tab w:val="left" w:pos="8244"/>
+        <w:tab w:val="left" w:pos="9160"/>
+        <w:tab w:val="left" w:pos="10076"/>
+        <w:tab w:val="left" w:pos="10992"/>
+        <w:tab w:val="left" w:pos="11908"/>
+        <w:tab w:val="left" w:pos="12824"/>
+        <w:tab w:val="left" w:pos="13740"/>
+        <w:tab w:val="left" w:pos="14656"/>
+      </w:tabs>
+      <w:jc w:val="left"/>
+    </w:pPr>
+    <w:rPr>
+      <w:rFonts w:ascii="宋体" w:eastAsia="宋体" w:hAnsi="宋体" w:cs="宋体"/>
+      <w:kern w:val="0"/>
+      <w:sz w:val="24"/>
+      <w:szCs w:val="24"/>
+    </w:rPr>
+  </w:style>
+  <w:style w:type="character" w:customStyle="1" w:styleId="HTMLChar">
+    <w:name w:val="HTML 预设格式 Char"/>
+    <w:basedOn w:val="a0"/>
+    <w:link w:val="HTML"/>
+    <w:uiPriority w:val="99"/>
+    <w:rsid w:val="003E00CB"/>
+    <w:rPr>
+      <w:rFonts w:ascii="宋体" w:eastAsia="宋体" w:hAnsi="宋体" w:cs="宋体"/>
+      <w:kern w:val="0"/>
+      <w:sz w:val="24"/>
+      <w:szCs w:val="24"/>
+    </w:rPr>
   </w:style>
 </w:styles>
 </file>

</xml_diff>